<commit_message>
Documentation first version and Users first implementation
</commit_message>
<xml_diff>
--- a/Documentation/Project_Plan.docx
+++ b/Documentation/Project_Plan.docx
@@ -1,6 +1,6 @@
 
 <file path=word/document.xml><?xml version="1.0" encoding="utf-8"?>
-<w:document xmlns:wpc="http://schemas.microsoft.com/office/word/2010/wordprocessingCanvas" xmlns:cx="http://schemas.microsoft.com/office/drawing/2014/chartex" xmlns:cx1="http://schemas.microsoft.com/office/drawing/2015/9/8/chartex" xmlns:cx2="http://schemas.microsoft.com/office/drawing/2015/10/21/chartex" xmlns:cx3="http://schemas.microsoft.com/office/drawing/2016/5/9/chartex" xmlns:cx4="http://schemas.microsoft.com/office/drawing/2016/5/10/chartex" xmlns:cx5="http://schemas.microsoft.com/office/drawing/2016/5/11/chartex" xmlns:cx6="http://schemas.microsoft.com/office/drawing/2016/5/12/chartex" xmlns:cx7="http://schemas.microsoft.com/office/drawing/2016/5/13/chartex" xmlns:cx8="http://schemas.microsoft.com/office/drawing/2016/5/14/chartex" xmlns:mc="http://schemas.openxmlformats.org/markup-compatibility/2006" xmlns:aink="http://schemas.microsoft.com/office/drawing/2016/ink" xmlns:am3d="http://schemas.microsoft.com/office/drawing/2017/model3d" xmlns:o="urn:schemas-microsoft-com:office:office" xmlns:oel="http://schemas.microsoft.com/office/2019/extlst" xmlns:r="http://schemas.openxmlformats.org/officeDocument/2006/relationships" xmlns:m="http://schemas.openxmlformats.org/officeDocument/2006/math" xmlns:v="urn:schemas-microsoft-com:vml" xmlns:wp14="http://schemas.microsoft.com/office/word/2010/wordprocessingDrawing" xmlns:wp="http://schemas.openxmlformats.org/drawingml/2006/wordprocessingDrawing" xmlns:w10="urn:schemas-microsoft-com:office:word" xmlns:w="http://schemas.openxmlformats.org/wordprocessingml/2006/main" xmlns:w14="http://schemas.microsoft.com/office/word/2010/wordml" xmlns:w15="http://schemas.microsoft.com/office/word/2012/wordml" xmlns:w16cex="http://schemas.microsoft.com/office/word/2018/wordml/cex" xmlns:w16cid="http://schemas.microsoft.com/office/word/2016/wordml/cid" xmlns:w16="http://schemas.microsoft.com/office/word/2018/wordml" xmlns:w16sdtdh="http://schemas.microsoft.com/office/word/2020/wordml/sdtdatahash" xmlns:w16se="http://schemas.microsoft.com/office/word/2015/wordml/symex" xmlns:wpg="http://schemas.microsoft.com/office/word/2010/wordprocessingGroup" xmlns:wpi="http://schemas.microsoft.com/office/word/2010/wordprocessingInk" xmlns:wne="http://schemas.microsoft.com/office/word/2006/wordml" xmlns:wps="http://schemas.microsoft.com/office/word/2010/wordprocessingShape" mc:Ignorable="w14 w15 w16se w16cid w16 w16cex w16sdtdh wp14">
+<w:document xmlns:wpc="http://schemas.microsoft.com/office/word/2010/wordprocessingCanvas" xmlns:cx="http://schemas.microsoft.com/office/drawing/2014/chartex" xmlns:cx1="http://schemas.microsoft.com/office/drawing/2015/9/8/chartex" xmlns:cx2="http://schemas.microsoft.com/office/drawing/2015/10/21/chartex" xmlns:cx3="http://schemas.microsoft.com/office/drawing/2016/5/9/chartex" xmlns:cx4="http://schemas.microsoft.com/office/drawing/2016/5/10/chartex" xmlns:cx5="http://schemas.microsoft.com/office/drawing/2016/5/11/chartex" xmlns:cx6="http://schemas.microsoft.com/office/drawing/2016/5/12/chartex" xmlns:cx7="http://schemas.microsoft.com/office/drawing/2016/5/13/chartex" xmlns:cx8="http://schemas.microsoft.com/office/drawing/2016/5/14/chartex" xmlns:mc="http://schemas.openxmlformats.org/markup-compatibility/2006" xmlns:aink="http://schemas.microsoft.com/office/drawing/2016/ink" xmlns:am3d="http://schemas.microsoft.com/office/drawing/2017/model3d" xmlns:o="urn:schemas-microsoft-com:office:office" xmlns:r="http://schemas.openxmlformats.org/officeDocument/2006/relationships" xmlns:m="http://schemas.openxmlformats.org/officeDocument/2006/math" xmlns:v="urn:schemas-microsoft-com:vml" xmlns:wp14="http://schemas.microsoft.com/office/word/2010/wordprocessingDrawing" xmlns:wp="http://schemas.openxmlformats.org/drawingml/2006/wordprocessingDrawing" xmlns:w10="urn:schemas-microsoft-com:office:word" xmlns:w="http://schemas.openxmlformats.org/wordprocessingml/2006/main" xmlns:w14="http://schemas.microsoft.com/office/word/2010/wordml" xmlns:w15="http://schemas.microsoft.com/office/word/2012/wordml" xmlns:w16cex="http://schemas.microsoft.com/office/word/2018/wordml/cex" xmlns:w16cid="http://schemas.microsoft.com/office/word/2016/wordml/cid" xmlns:w16="http://schemas.microsoft.com/office/word/2018/wordml" xmlns:w16sdtdh="http://schemas.microsoft.com/office/word/2020/wordml/sdtdatahash" xmlns:w16se="http://schemas.microsoft.com/office/word/2015/wordml/symex" xmlns:wpg="http://schemas.microsoft.com/office/word/2010/wordprocessingGroup" xmlns:wpi="http://schemas.microsoft.com/office/word/2010/wordprocessingInk" xmlns:wne="http://schemas.microsoft.com/office/word/2006/wordml" xmlns:wps="http://schemas.microsoft.com/office/word/2010/wordprocessingShape" mc:Ignorable="w14 w15 w16se w16cid w16 w16cex w16sdtdh wp14">
   <w:body>
     <w:sdt>
       <w:sdtPr>
@@ -288,6 +288,7 @@
                                     <w:calendar w:val="gregorian"/>
                                   </w:date>
                                 </w:sdtPr>
+                                <w:sdtEndPr/>
                                 <w:sdtContent>
                                   <w:p>
                                     <w:pPr>
@@ -307,9 +308,9 @@
                                         <w:color w:val="5B9BD5" w:themeColor="accent1"/>
                                         <w:sz w:val="28"/>
                                         <w:szCs w:val="28"/>
-                                        <w:lang w:val="en-GB"/>
+                                        <w:lang w:val="bg-BG"/>
                                       </w:rPr>
-                                      <w:t>14 May 2022.</w:t>
+                                      <w:t>14 май 2022 г.</w:t>
                                     </w:r>
                                   </w:p>
                                 </w:sdtContent>
@@ -425,6 +426,7 @@
                               <w:calendar w:val="gregorian"/>
                             </w:date>
                           </w:sdtPr>
+                          <w:sdtEndPr/>
                           <w:sdtContent>
                             <w:p>
                               <w:pPr>
@@ -444,9 +446,9 @@
                                   <w:color w:val="5B9BD5" w:themeColor="accent1"/>
                                   <w:sz w:val="28"/>
                                   <w:szCs w:val="28"/>
-                                  <w:lang w:val="en-GB"/>
+                                  <w:lang w:val="bg-BG"/>
                                 </w:rPr>
-                                <w:t>14 May 2022.</w:t>
+                                <w:t>14 май 2022 г.</w:t>
                               </w:r>
                             </w:p>
                           </w:sdtContent>
@@ -592,6 +594,12 @@
         </w:p>
         <w:sdt>
           <w:sdtPr>
+            <w:rPr>
+              <w:rFonts w:asciiTheme="minorHAnsi" w:eastAsiaTheme="minorHAnsi" w:hAnsiTheme="minorHAnsi" w:cstheme="minorBidi"/>
+              <w:color w:val="auto"/>
+              <w:sz w:val="22"/>
+              <w:szCs w:val="22"/>
+            </w:rPr>
             <w:id w:val="-1685889246"/>
             <w:docPartObj>
               <w:docPartGallery w:val="Table of Contents"/>
@@ -600,13 +608,9 @@
           </w:sdtPr>
           <w:sdtEndPr>
             <w:rPr>
-              <w:rFonts w:asciiTheme="minorHAnsi" w:eastAsiaTheme="minorHAnsi" w:hAnsiTheme="minorHAnsi" w:cstheme="minorBidi"/>
               <w:b/>
               <w:bCs/>
               <w:noProof/>
-              <w:color w:val="auto"/>
-              <w:sz w:val="22"/>
-              <w:szCs w:val="22"/>
             </w:rPr>
           </w:sdtEndPr>
           <w:sdtContent>
@@ -1603,10 +1607,7 @@
           </w:tcPr>
           <w:p>
             <w:r>
-              <w:t>C# with Windows Forms and ASP.Net Core Razor Pages; for a web application you may use a layout framework, such as Bootstrap, but not an ORM. The database must be a MySQL database</w:t>
-            </w:r>
-            <w:r>
-              <w:t>.</w:t>
+              <w:t>C# with Windows Forms and ASP.Net Core Razor Pages; for a web application you may use a layout framework, such as Bootstrap, but not an ORM. The database must be a MySQL database.</w:t>
             </w:r>
           </w:p>
         </w:tc>
@@ -1862,6 +1863,11 @@
         <w:pStyle w:val="Heading1"/>
       </w:pPr>
       <w:bookmarkStart w:id="6" w:name="_Toc103424835"/>
+    </w:p>
+    <w:p>
+      <w:pPr>
+        <w:pStyle w:val="Heading1"/>
+      </w:pPr>
       <w:r>
         <w:t>3. Phasing</w:t>
       </w:r>
@@ -2170,6 +2176,30 @@
               <w:t>Creating Database</w:t>
             </w:r>
           </w:p>
+          <w:p>
+            <w:pPr>
+              <w:pStyle w:val="ListParagraph"/>
+              <w:numPr>
+                <w:ilvl w:val="0"/>
+                <w:numId w:val="6"/>
+              </w:numPr>
+            </w:pPr>
+            <w:r>
+              <w:t>Starting the implementation of the Desktop application</w:t>
+            </w:r>
+          </w:p>
+          <w:p>
+            <w:pPr>
+              <w:pStyle w:val="ListParagraph"/>
+              <w:numPr>
+                <w:ilvl w:val="0"/>
+                <w:numId w:val="6"/>
+              </w:numPr>
+            </w:pPr>
+            <w:r>
+              <w:t>Starting the implementation of the web application</w:t>
+            </w:r>
+          </w:p>
         </w:tc>
         <w:tc>
           <w:tcPr>
@@ -2245,6 +2275,7 @@
                 <w:b/>
                 <w:bCs/>
               </w:rPr>
+              <w:lastRenderedPageBreak/>
               <w:t>Week 14:</w:t>
             </w:r>
           </w:p>
@@ -2253,13 +2284,7 @@
               <w:jc w:val="center"/>
             </w:pPr>
             <w:r>
-              <w:t xml:space="preserve">Updating documentation and </w:t>
-            </w:r>
-            <w:r>
-              <w:t>continuing</w:t>
-            </w:r>
-            <w:r>
-              <w:t xml:space="preserve"> of Implementation</w:t>
+              <w:t>Updating documentation and continuing of Implementation</w:t>
             </w:r>
           </w:p>
         </w:tc>
@@ -2267,7 +2292,74 @@
           <w:tcPr>
             <w:tcW w:w="3117" w:type="dxa"/>
           </w:tcPr>
-          <w:p/>
+          <w:p>
+            <w:r>
+              <w:t>Updating documentation based on feedback and continuing of the implementation of the software application.</w:t>
+            </w:r>
+          </w:p>
+          <w:p>
+            <w:pPr>
+              <w:pStyle w:val="ListParagraph"/>
+              <w:numPr>
+                <w:ilvl w:val="0"/>
+                <w:numId w:val="11"/>
+              </w:numPr>
+            </w:pPr>
+            <w:r>
+              <w:t>Updating URS</w:t>
+            </w:r>
+          </w:p>
+          <w:p>
+            <w:pPr>
+              <w:pStyle w:val="ListParagraph"/>
+              <w:numPr>
+                <w:ilvl w:val="0"/>
+                <w:numId w:val="11"/>
+              </w:numPr>
+            </w:pPr>
+            <w:r>
+              <w:t>Updating Project plan</w:t>
+            </w:r>
+          </w:p>
+          <w:p>
+            <w:pPr>
+              <w:pStyle w:val="ListParagraph"/>
+              <w:numPr>
+                <w:ilvl w:val="0"/>
+                <w:numId w:val="11"/>
+              </w:numPr>
+            </w:pPr>
+            <w:r>
+              <w:t>Updating UML</w:t>
+            </w:r>
+          </w:p>
+          <w:p>
+            <w:pPr>
+              <w:pStyle w:val="ListParagraph"/>
+              <w:numPr>
+                <w:ilvl w:val="0"/>
+                <w:numId w:val="11"/>
+              </w:numPr>
+            </w:pPr>
+            <w:r>
+              <w:t>Continuing the implementation of the Desktop application</w:t>
+            </w:r>
+          </w:p>
+          <w:p>
+            <w:pPr>
+              <w:pStyle w:val="ListParagraph"/>
+              <w:numPr>
+                <w:ilvl w:val="0"/>
+                <w:numId w:val="11"/>
+              </w:numPr>
+            </w:pPr>
+            <w:r>
+              <w:t xml:space="preserve">Continuing the implementation of the </w:t>
+            </w:r>
+            <w:r>
+              <w:t>web application</w:t>
+            </w:r>
+          </w:p>
         </w:tc>
         <w:tc>
           <w:tcPr>
@@ -2333,20 +2425,224 @@
           <w:p>
             <w:pPr>
               <w:jc w:val="center"/>
-            </w:pPr>
+              <w:rPr>
+                <w:b/>
+                <w:bCs/>
+                <w:lang w:val="bg-BG"/>
+              </w:rPr>
+            </w:pPr>
+            <w:r>
+              <w:rPr>
+                <w:b/>
+                <w:bCs/>
+              </w:rPr>
+              <w:t>Week 15:</w:t>
+            </w:r>
+          </w:p>
+          <w:p>
+            <w:pPr>
+              <w:jc w:val="center"/>
+              <w:rPr>
+                <w:lang w:val="bg-BG"/>
+              </w:rPr>
+            </w:pPr>
+            <w:r>
+              <w:t>Finishing documentation and Implementation</w:t>
+            </w:r>
+            <w:r>
+              <w:rPr>
+                <w:lang w:val="bg-BG"/>
+              </w:rPr>
+              <w:t>.</w:t>
+            </w:r>
+          </w:p>
+          <w:p>
+            <w:pPr>
+              <w:jc w:val="center"/>
+            </w:pPr>
+            <w:r>
+              <w:t xml:space="preserve">Creating Test </w:t>
+            </w:r>
+            <w:r>
+              <w:t>plan</w:t>
+            </w:r>
+            <w:r>
+              <w:t>.</w:t>
+            </w:r>
           </w:p>
         </w:tc>
         <w:tc>
           <w:tcPr>
             <w:tcW w:w="3117" w:type="dxa"/>
           </w:tcPr>
-          <w:p/>
+          <w:p>
+            <w:r>
+              <w:t>Finishing touches to the documentation and finalizing software application. Creating test report.</w:t>
+            </w:r>
+          </w:p>
+          <w:p>
+            <w:pPr>
+              <w:pStyle w:val="ListParagraph"/>
+              <w:numPr>
+                <w:ilvl w:val="0"/>
+                <w:numId w:val="10"/>
+              </w:numPr>
+            </w:pPr>
+            <w:r>
+              <w:t>Finishing URS</w:t>
+            </w:r>
+          </w:p>
+          <w:p>
+            <w:pPr>
+              <w:pStyle w:val="ListParagraph"/>
+              <w:numPr>
+                <w:ilvl w:val="0"/>
+                <w:numId w:val="10"/>
+              </w:numPr>
+            </w:pPr>
+            <w:r>
+              <w:t>Finishing Project plan</w:t>
+            </w:r>
+          </w:p>
+          <w:p>
+            <w:pPr>
+              <w:pStyle w:val="ListParagraph"/>
+              <w:numPr>
+                <w:ilvl w:val="0"/>
+                <w:numId w:val="10"/>
+              </w:numPr>
+            </w:pPr>
+            <w:r>
+              <w:t>Finishing UML diagram</w:t>
+            </w:r>
+          </w:p>
+          <w:p>
+            <w:pPr>
+              <w:pStyle w:val="ListParagraph"/>
+              <w:numPr>
+                <w:ilvl w:val="0"/>
+                <w:numId w:val="10"/>
+              </w:numPr>
+            </w:pPr>
+            <w:r>
+              <w:t>Finalizing desktop application</w:t>
+            </w:r>
+          </w:p>
+          <w:p>
+            <w:pPr>
+              <w:pStyle w:val="ListParagraph"/>
+              <w:numPr>
+                <w:ilvl w:val="0"/>
+                <w:numId w:val="10"/>
+              </w:numPr>
+            </w:pPr>
+            <w:r>
+              <w:t>Finalizing web application</w:t>
+            </w:r>
+          </w:p>
+          <w:p>
+            <w:pPr>
+              <w:pStyle w:val="ListParagraph"/>
+              <w:numPr>
+                <w:ilvl w:val="0"/>
+                <w:numId w:val="10"/>
+              </w:numPr>
+            </w:pPr>
+            <w:r>
+              <w:t xml:space="preserve">Creating Test </w:t>
+            </w:r>
+            <w:r>
+              <w:t>plan</w:t>
+            </w:r>
+          </w:p>
         </w:tc>
         <w:tc>
           <w:tcPr>
             <w:tcW w:w="3117" w:type="dxa"/>
           </w:tcPr>
-          <w:p/>
+          <w:p>
+            <w:pPr>
+              <w:rPr>
+                <w:color w:val="FF0000"/>
+              </w:rPr>
+            </w:pPr>
+            <w:r>
+              <w:rPr>
+                <w:color w:val="FF0000"/>
+              </w:rPr>
+              <w:t>Deadline:</w:t>
+            </w:r>
+          </w:p>
+          <w:p>
+            <w:pPr>
+              <w:rPr>
+                <w:color w:val="FF0000"/>
+              </w:rPr>
+            </w:pPr>
+            <w:r>
+              <w:rPr>
+                <w:color w:val="FF0000"/>
+              </w:rPr>
+              <w:t>05</w:t>
+            </w:r>
+            <w:r>
+              <w:rPr>
+                <w:color w:val="FF0000"/>
+              </w:rPr>
+              <w:t>.0</w:t>
+            </w:r>
+            <w:r>
+              <w:rPr>
+                <w:color w:val="FF0000"/>
+              </w:rPr>
+              <w:t>6</w:t>
+            </w:r>
+            <w:r>
+              <w:rPr>
+                <w:color w:val="FF0000"/>
+              </w:rPr>
+              <w:t>.2022, 19:00</w:t>
+            </w:r>
+          </w:p>
+          <w:p>
+            <w:pPr>
+              <w:pStyle w:val="ListParagraph"/>
+              <w:numPr>
+                <w:ilvl w:val="0"/>
+                <w:numId w:val="12"/>
+              </w:numPr>
+            </w:pPr>
+            <w:r>
+              <w:t>Final version of URS, project plan, UML</w:t>
+            </w:r>
+          </w:p>
+          <w:p>
+            <w:pPr>
+              <w:pStyle w:val="ListParagraph"/>
+              <w:numPr>
+                <w:ilvl w:val="0"/>
+                <w:numId w:val="12"/>
+              </w:numPr>
+            </w:pPr>
+            <w:r>
+              <w:t>Finalized desktop and web application</w:t>
+            </w:r>
+          </w:p>
+          <w:p>
+            <w:pPr>
+              <w:pStyle w:val="ListParagraph"/>
+              <w:numPr>
+                <w:ilvl w:val="0"/>
+                <w:numId w:val="12"/>
+              </w:numPr>
+            </w:pPr>
+            <w:r>
+              <w:t xml:space="preserve">Created Test </w:t>
+            </w:r>
+            <w:r>
+              <w:t>plan</w:t>
+            </w:r>
+          </w:p>
         </w:tc>
       </w:tr>
       <w:tr>
@@ -2357,20 +2653,122 @@
           <w:p>
             <w:pPr>
               <w:jc w:val="center"/>
-            </w:pPr>
+              <w:rPr>
+                <w:b/>
+                <w:bCs/>
+              </w:rPr>
+            </w:pPr>
+            <w:r>
+              <w:rPr>
+                <w:b/>
+                <w:bCs/>
+              </w:rPr>
+              <w:t>Week 16:</w:t>
+            </w:r>
+          </w:p>
+          <w:p>
+            <w:pPr>
+              <w:jc w:val="center"/>
+            </w:pPr>
+            <w:r>
+              <w:t>Software presentation</w:t>
+            </w:r>
           </w:p>
         </w:tc>
         <w:tc>
           <w:tcPr>
             <w:tcW w:w="3117" w:type="dxa"/>
           </w:tcPr>
-          <w:p/>
+          <w:p>
+            <w:r>
+              <w:t>In the final week everything will be submitted and ready for presentation.</w:t>
+            </w:r>
+          </w:p>
+          <w:p>
+            <w:pPr>
+              <w:pStyle w:val="ListParagraph"/>
+              <w:numPr>
+                <w:ilvl w:val="0"/>
+                <w:numId w:val="13"/>
+              </w:numPr>
+            </w:pPr>
+            <w:r>
+              <w:t>Presenting the project</w:t>
+            </w:r>
+          </w:p>
         </w:tc>
         <w:tc>
           <w:tcPr>
             <w:tcW w:w="3117" w:type="dxa"/>
           </w:tcPr>
-          <w:p/>
+          <w:p>
+            <w:pPr>
+              <w:rPr>
+                <w:color w:val="FF0000"/>
+              </w:rPr>
+            </w:pPr>
+            <w:r>
+              <w:rPr>
+                <w:color w:val="FF0000"/>
+              </w:rPr>
+              <w:t>Deadline:</w:t>
+            </w:r>
+          </w:p>
+          <w:p>
+            <w:pPr>
+              <w:rPr>
+                <w:color w:val="FF0000"/>
+              </w:rPr>
+            </w:pPr>
+            <w:r>
+              <w:rPr>
+                <w:color w:val="FF0000"/>
+              </w:rPr>
+              <w:t>10</w:t>
+            </w:r>
+            <w:r>
+              <w:rPr>
+                <w:color w:val="FF0000"/>
+              </w:rPr>
+              <w:t>.0</w:t>
+            </w:r>
+            <w:r>
+              <w:rPr>
+                <w:color w:val="FF0000"/>
+              </w:rPr>
+              <w:t>6</w:t>
+            </w:r>
+            <w:r>
+              <w:rPr>
+                <w:color w:val="FF0000"/>
+              </w:rPr>
+              <w:t>.2022, 1</w:t>
+            </w:r>
+            <w:r>
+              <w:rPr>
+                <w:color w:val="FF0000"/>
+              </w:rPr>
+              <w:t>6</w:t>
+            </w:r>
+            <w:r>
+              <w:rPr>
+                <w:color w:val="FF0000"/>
+              </w:rPr>
+              <w:t>:00</w:t>
+            </w:r>
+          </w:p>
+          <w:p>
+            <w:pPr>
+              <w:pStyle w:val="ListParagraph"/>
+              <w:numPr>
+                <w:ilvl w:val="0"/>
+                <w:numId w:val="13"/>
+              </w:numPr>
+            </w:pPr>
+            <w:r>
+              <w:t>Final version of the applications</w:t>
+            </w:r>
+          </w:p>
         </w:tc>
       </w:tr>
     </w:tbl>
@@ -2382,14 +2780,14 @@
       <w:pgNumType w:start="0"/>
       <w:cols w:space="720"/>
       <w:titlePg/>
-      <w:docGrid w:linePitch="360"/>
+      <w:docGrid w:linePitch="299"/>
     </w:sectPr>
   </w:body>
 </w:document>
 </file>
 
 <file path=word/endnotes.xml><?xml version="1.0" encoding="utf-8"?>
-<w:endnotes xmlns:wpc="http://schemas.microsoft.com/office/word/2010/wordprocessingCanvas" xmlns:cx="http://schemas.microsoft.com/office/drawing/2014/chartex" xmlns:cx1="http://schemas.microsoft.com/office/drawing/2015/9/8/chartex" xmlns:cx2="http://schemas.microsoft.com/office/drawing/2015/10/21/chartex" xmlns:cx3="http://schemas.microsoft.com/office/drawing/2016/5/9/chartex" xmlns:cx4="http://schemas.microsoft.com/office/drawing/2016/5/10/chartex" xmlns:cx5="http://schemas.microsoft.com/office/drawing/2016/5/11/chartex" xmlns:cx6="http://schemas.microsoft.com/office/drawing/2016/5/12/chartex" xmlns:cx7="http://schemas.microsoft.com/office/drawing/2016/5/13/chartex" xmlns:cx8="http://schemas.microsoft.com/office/drawing/2016/5/14/chartex" xmlns:mc="http://schemas.openxmlformats.org/markup-compatibility/2006" xmlns:aink="http://schemas.microsoft.com/office/drawing/2016/ink" xmlns:am3d="http://schemas.microsoft.com/office/drawing/2017/model3d" xmlns:o="urn:schemas-microsoft-com:office:office" xmlns:oel="http://schemas.microsoft.com/office/2019/extlst" xmlns:r="http://schemas.openxmlformats.org/officeDocument/2006/relationships" xmlns:m="http://schemas.openxmlformats.org/officeDocument/2006/math" xmlns:v="urn:schemas-microsoft-com:vml" xmlns:wp14="http://schemas.microsoft.com/office/word/2010/wordprocessingDrawing" xmlns:wp="http://schemas.openxmlformats.org/drawingml/2006/wordprocessingDrawing" xmlns:w10="urn:schemas-microsoft-com:office:word" xmlns:w="http://schemas.openxmlformats.org/wordprocessingml/2006/main" xmlns:w14="http://schemas.microsoft.com/office/word/2010/wordml" xmlns:w15="http://schemas.microsoft.com/office/word/2012/wordml" xmlns:w16cex="http://schemas.microsoft.com/office/word/2018/wordml/cex" xmlns:w16cid="http://schemas.microsoft.com/office/word/2016/wordml/cid" xmlns:w16="http://schemas.microsoft.com/office/word/2018/wordml" xmlns:w16sdtdh="http://schemas.microsoft.com/office/word/2020/wordml/sdtdatahash" xmlns:w16se="http://schemas.microsoft.com/office/word/2015/wordml/symex" xmlns:wpg="http://schemas.microsoft.com/office/word/2010/wordprocessingGroup" xmlns:wpi="http://schemas.microsoft.com/office/word/2010/wordprocessingInk" xmlns:wne="http://schemas.microsoft.com/office/word/2006/wordml" xmlns:wps="http://schemas.microsoft.com/office/word/2010/wordprocessingShape" mc:Ignorable="w14 w15 w16se w16cid w16 w16cex w16sdtdh wp14">
+<w:endnotes xmlns:wpc="http://schemas.microsoft.com/office/word/2010/wordprocessingCanvas" xmlns:cx="http://schemas.microsoft.com/office/drawing/2014/chartex" xmlns:cx1="http://schemas.microsoft.com/office/drawing/2015/9/8/chartex" xmlns:cx2="http://schemas.microsoft.com/office/drawing/2015/10/21/chartex" xmlns:cx3="http://schemas.microsoft.com/office/drawing/2016/5/9/chartex" xmlns:cx4="http://schemas.microsoft.com/office/drawing/2016/5/10/chartex" xmlns:cx5="http://schemas.microsoft.com/office/drawing/2016/5/11/chartex" xmlns:cx6="http://schemas.microsoft.com/office/drawing/2016/5/12/chartex" xmlns:cx7="http://schemas.microsoft.com/office/drawing/2016/5/13/chartex" xmlns:cx8="http://schemas.microsoft.com/office/drawing/2016/5/14/chartex" xmlns:mc="http://schemas.openxmlformats.org/markup-compatibility/2006" xmlns:aink="http://schemas.microsoft.com/office/drawing/2016/ink" xmlns:am3d="http://schemas.microsoft.com/office/drawing/2017/model3d" xmlns:o="urn:schemas-microsoft-com:office:office" xmlns:r="http://schemas.openxmlformats.org/officeDocument/2006/relationships" xmlns:m="http://schemas.openxmlformats.org/officeDocument/2006/math" xmlns:v="urn:schemas-microsoft-com:vml" xmlns:wp14="http://schemas.microsoft.com/office/word/2010/wordprocessingDrawing" xmlns:wp="http://schemas.openxmlformats.org/drawingml/2006/wordprocessingDrawing" xmlns:w10="urn:schemas-microsoft-com:office:word" xmlns:w="http://schemas.openxmlformats.org/wordprocessingml/2006/main" xmlns:w14="http://schemas.microsoft.com/office/word/2010/wordml" xmlns:w15="http://schemas.microsoft.com/office/word/2012/wordml" xmlns:w16cex="http://schemas.microsoft.com/office/word/2018/wordml/cex" xmlns:w16cid="http://schemas.microsoft.com/office/word/2016/wordml/cid" xmlns:w16="http://schemas.microsoft.com/office/word/2018/wordml" xmlns:w16sdtdh="http://schemas.microsoft.com/office/word/2020/wordml/sdtdatahash" xmlns:w16se="http://schemas.microsoft.com/office/word/2015/wordml/symex" xmlns:wpg="http://schemas.microsoft.com/office/word/2010/wordprocessingGroup" xmlns:wpi="http://schemas.microsoft.com/office/word/2010/wordprocessingInk" xmlns:wne="http://schemas.microsoft.com/office/word/2006/wordml" xmlns:wps="http://schemas.microsoft.com/office/word/2010/wordprocessingShape" mc:Ignorable="w14 w15 w16se w16cid w16 w16cex w16sdtdh wp14">
   <w:endnote w:type="separator" w:id="-1">
     <w:p>
       <w:pPr>
@@ -2414,10 +2812,10 @@
 </file>
 
 <file path=word/footer1.xml><?xml version="1.0" encoding="utf-8"?>
-<w:ftr xmlns:wpc="http://schemas.microsoft.com/office/word/2010/wordprocessingCanvas" xmlns:cx="http://schemas.microsoft.com/office/drawing/2014/chartex" xmlns:cx1="http://schemas.microsoft.com/office/drawing/2015/9/8/chartex" xmlns:cx2="http://schemas.microsoft.com/office/drawing/2015/10/21/chartex" xmlns:cx3="http://schemas.microsoft.com/office/drawing/2016/5/9/chartex" xmlns:cx4="http://schemas.microsoft.com/office/drawing/2016/5/10/chartex" xmlns:cx5="http://schemas.microsoft.com/office/drawing/2016/5/11/chartex" xmlns:cx6="http://schemas.microsoft.com/office/drawing/2016/5/12/chartex" xmlns:cx7="http://schemas.microsoft.com/office/drawing/2016/5/13/chartex" xmlns:cx8="http://schemas.microsoft.com/office/drawing/2016/5/14/chartex" xmlns:mc="http://schemas.openxmlformats.org/markup-compatibility/2006" xmlns:aink="http://schemas.microsoft.com/office/drawing/2016/ink" xmlns:am3d="http://schemas.microsoft.com/office/drawing/2017/model3d" xmlns:o="urn:schemas-microsoft-com:office:office" xmlns:oel="http://schemas.microsoft.com/office/2019/extlst" xmlns:r="http://schemas.openxmlformats.org/officeDocument/2006/relationships" xmlns:m="http://schemas.openxmlformats.org/officeDocument/2006/math" xmlns:v="urn:schemas-microsoft-com:vml" xmlns:wp14="http://schemas.microsoft.com/office/word/2010/wordprocessingDrawing" xmlns:wp="http://schemas.openxmlformats.org/drawingml/2006/wordprocessingDrawing" xmlns:w10="urn:schemas-microsoft-com:office:word" xmlns:w="http://schemas.openxmlformats.org/wordprocessingml/2006/main" xmlns:w14="http://schemas.microsoft.com/office/word/2010/wordml" xmlns:w15="http://schemas.microsoft.com/office/word/2012/wordml" xmlns:w16cex="http://schemas.microsoft.com/office/word/2018/wordml/cex" xmlns:w16cid="http://schemas.microsoft.com/office/word/2016/wordml/cid" xmlns:w16="http://schemas.microsoft.com/office/word/2018/wordml" xmlns:w16sdtdh="http://schemas.microsoft.com/office/word/2020/wordml/sdtdatahash" xmlns:w16se="http://schemas.microsoft.com/office/word/2015/wordml/symex" xmlns:wpg="http://schemas.microsoft.com/office/word/2010/wordprocessingGroup" xmlns:wpi="http://schemas.microsoft.com/office/word/2010/wordprocessingInk" xmlns:wne="http://schemas.microsoft.com/office/word/2006/wordml" xmlns:wps="http://schemas.microsoft.com/office/word/2010/wordprocessingShape" mc:Ignorable="w14 w15 w16se w16cid w16 w16cex w16sdtdh wp14">
+<w:ftr xmlns:wpc="http://schemas.microsoft.com/office/word/2010/wordprocessingCanvas" xmlns:cx="http://schemas.microsoft.com/office/drawing/2014/chartex" xmlns:cx1="http://schemas.microsoft.com/office/drawing/2015/9/8/chartex" xmlns:cx2="http://schemas.microsoft.com/office/drawing/2015/10/21/chartex" xmlns:cx3="http://schemas.microsoft.com/office/drawing/2016/5/9/chartex" xmlns:cx4="http://schemas.microsoft.com/office/drawing/2016/5/10/chartex" xmlns:cx5="http://schemas.microsoft.com/office/drawing/2016/5/11/chartex" xmlns:cx6="http://schemas.microsoft.com/office/drawing/2016/5/12/chartex" xmlns:cx7="http://schemas.microsoft.com/office/drawing/2016/5/13/chartex" xmlns:cx8="http://schemas.microsoft.com/office/drawing/2016/5/14/chartex" xmlns:mc="http://schemas.openxmlformats.org/markup-compatibility/2006" xmlns:aink="http://schemas.microsoft.com/office/drawing/2016/ink" xmlns:am3d="http://schemas.microsoft.com/office/drawing/2017/model3d" xmlns:o="urn:schemas-microsoft-com:office:office" xmlns:r="http://schemas.openxmlformats.org/officeDocument/2006/relationships" xmlns:m="http://schemas.openxmlformats.org/officeDocument/2006/math" xmlns:v="urn:schemas-microsoft-com:vml" xmlns:wp14="http://schemas.microsoft.com/office/word/2010/wordprocessingDrawing" xmlns:wp="http://schemas.openxmlformats.org/drawingml/2006/wordprocessingDrawing" xmlns:w10="urn:schemas-microsoft-com:office:word" xmlns:w="http://schemas.openxmlformats.org/wordprocessingml/2006/main" xmlns:w14="http://schemas.microsoft.com/office/word/2010/wordml" xmlns:w15="http://schemas.microsoft.com/office/word/2012/wordml" xmlns:w16cex="http://schemas.microsoft.com/office/word/2018/wordml/cex" xmlns:w16cid="http://schemas.microsoft.com/office/word/2016/wordml/cid" xmlns:w16="http://schemas.microsoft.com/office/word/2018/wordml" xmlns:w16sdtdh="http://schemas.microsoft.com/office/word/2020/wordml/sdtdatahash" xmlns:w16se="http://schemas.microsoft.com/office/word/2015/wordml/symex" xmlns:wpg="http://schemas.microsoft.com/office/word/2010/wordprocessingGroup" xmlns:wpi="http://schemas.microsoft.com/office/word/2010/wordprocessingInk" xmlns:wne="http://schemas.microsoft.com/office/word/2006/wordml" xmlns:wps="http://schemas.microsoft.com/office/word/2010/wordprocessingShape" mc:Ignorable="w14 w15 w16se w16cid w16 w16cex w16sdtdh wp14">
   <w:sdt>
     <w:sdtPr>
-      <w:id w:val="511110785"/>
+      <w:id w:val="361330579"/>
       <w:docPartObj>
         <w:docPartGallery w:val="Page Numbers (Bottom of Page)"/>
         <w:docPartUnique/>
@@ -2467,7 +2865,7 @@
 </file>
 
 <file path=word/footnotes.xml><?xml version="1.0" encoding="utf-8"?>
-<w:footnotes xmlns:wpc="http://schemas.microsoft.com/office/word/2010/wordprocessingCanvas" xmlns:cx="http://schemas.microsoft.com/office/drawing/2014/chartex" xmlns:cx1="http://schemas.microsoft.com/office/drawing/2015/9/8/chartex" xmlns:cx2="http://schemas.microsoft.com/office/drawing/2015/10/21/chartex" xmlns:cx3="http://schemas.microsoft.com/office/drawing/2016/5/9/chartex" xmlns:cx4="http://schemas.microsoft.com/office/drawing/2016/5/10/chartex" xmlns:cx5="http://schemas.microsoft.com/office/drawing/2016/5/11/chartex" xmlns:cx6="http://schemas.microsoft.com/office/drawing/2016/5/12/chartex" xmlns:cx7="http://schemas.microsoft.com/office/drawing/2016/5/13/chartex" xmlns:cx8="http://schemas.microsoft.com/office/drawing/2016/5/14/chartex" xmlns:mc="http://schemas.openxmlformats.org/markup-compatibility/2006" xmlns:aink="http://schemas.microsoft.com/office/drawing/2016/ink" xmlns:am3d="http://schemas.microsoft.com/office/drawing/2017/model3d" xmlns:o="urn:schemas-microsoft-com:office:office" xmlns:oel="http://schemas.microsoft.com/office/2019/extlst" xmlns:r="http://schemas.openxmlformats.org/officeDocument/2006/relationships" xmlns:m="http://schemas.openxmlformats.org/officeDocument/2006/math" xmlns:v="urn:schemas-microsoft-com:vml" xmlns:wp14="http://schemas.microsoft.com/office/word/2010/wordprocessingDrawing" xmlns:wp="http://schemas.openxmlformats.org/drawingml/2006/wordprocessingDrawing" xmlns:w10="urn:schemas-microsoft-com:office:word" xmlns:w="http://schemas.openxmlformats.org/wordprocessingml/2006/main" xmlns:w14="http://schemas.microsoft.com/office/word/2010/wordml" xmlns:w15="http://schemas.microsoft.com/office/word/2012/wordml" xmlns:w16cex="http://schemas.microsoft.com/office/word/2018/wordml/cex" xmlns:w16cid="http://schemas.microsoft.com/office/word/2016/wordml/cid" xmlns:w16="http://schemas.microsoft.com/office/word/2018/wordml" xmlns:w16sdtdh="http://schemas.microsoft.com/office/word/2020/wordml/sdtdatahash" xmlns:w16se="http://schemas.microsoft.com/office/word/2015/wordml/symex" xmlns:wpg="http://schemas.microsoft.com/office/word/2010/wordprocessingGroup" xmlns:wpi="http://schemas.microsoft.com/office/word/2010/wordprocessingInk" xmlns:wne="http://schemas.microsoft.com/office/word/2006/wordml" xmlns:wps="http://schemas.microsoft.com/office/word/2010/wordprocessingShape" mc:Ignorable="w14 w15 w16se w16cid w16 w16cex w16sdtdh wp14">
+<w:footnotes xmlns:wpc="http://schemas.microsoft.com/office/word/2010/wordprocessingCanvas" xmlns:cx="http://schemas.microsoft.com/office/drawing/2014/chartex" xmlns:cx1="http://schemas.microsoft.com/office/drawing/2015/9/8/chartex" xmlns:cx2="http://schemas.microsoft.com/office/drawing/2015/10/21/chartex" xmlns:cx3="http://schemas.microsoft.com/office/drawing/2016/5/9/chartex" xmlns:cx4="http://schemas.microsoft.com/office/drawing/2016/5/10/chartex" xmlns:cx5="http://schemas.microsoft.com/office/drawing/2016/5/11/chartex" xmlns:cx6="http://schemas.microsoft.com/office/drawing/2016/5/12/chartex" xmlns:cx7="http://schemas.microsoft.com/office/drawing/2016/5/13/chartex" xmlns:cx8="http://schemas.microsoft.com/office/drawing/2016/5/14/chartex" xmlns:mc="http://schemas.openxmlformats.org/markup-compatibility/2006" xmlns:aink="http://schemas.microsoft.com/office/drawing/2016/ink" xmlns:am3d="http://schemas.microsoft.com/office/drawing/2017/model3d" xmlns:o="urn:schemas-microsoft-com:office:office" xmlns:r="http://schemas.openxmlformats.org/officeDocument/2006/relationships" xmlns:m="http://schemas.openxmlformats.org/officeDocument/2006/math" xmlns:v="urn:schemas-microsoft-com:vml" xmlns:wp14="http://schemas.microsoft.com/office/word/2010/wordprocessingDrawing" xmlns:wp="http://schemas.openxmlformats.org/drawingml/2006/wordprocessingDrawing" xmlns:w10="urn:schemas-microsoft-com:office:word" xmlns:w="http://schemas.openxmlformats.org/wordprocessingml/2006/main" xmlns:w14="http://schemas.microsoft.com/office/word/2010/wordml" xmlns:w15="http://schemas.microsoft.com/office/word/2012/wordml" xmlns:w16cex="http://schemas.microsoft.com/office/word/2018/wordml/cex" xmlns:w16cid="http://schemas.microsoft.com/office/word/2016/wordml/cid" xmlns:w16="http://schemas.microsoft.com/office/word/2018/wordml" xmlns:w16sdtdh="http://schemas.microsoft.com/office/word/2020/wordml/sdtdatahash" xmlns:w16se="http://schemas.microsoft.com/office/word/2015/wordml/symex" xmlns:wpg="http://schemas.microsoft.com/office/word/2010/wordprocessingGroup" xmlns:wpi="http://schemas.microsoft.com/office/word/2010/wordprocessingInk" xmlns:wne="http://schemas.microsoft.com/office/word/2006/wordml" xmlns:wps="http://schemas.microsoft.com/office/word/2010/wordprocessingShape" mc:Ignorable="w14 w15 w16se w16cid w16 w16cex w16sdtdh wp14">
   <w:footnote w:type="separator" w:id="-1">
     <w:p>
       <w:pPr>
@@ -2530,7 +2928,7 @@
 </file>
 
 <file path=word/numbering.xml><?xml version="1.0" encoding="utf-8"?>
-<w:numbering xmlns:wpc="http://schemas.microsoft.com/office/word/2010/wordprocessingCanvas" xmlns:cx="http://schemas.microsoft.com/office/drawing/2014/chartex" xmlns:cx1="http://schemas.microsoft.com/office/drawing/2015/9/8/chartex" xmlns:cx2="http://schemas.microsoft.com/office/drawing/2015/10/21/chartex" xmlns:cx3="http://schemas.microsoft.com/office/drawing/2016/5/9/chartex" xmlns:cx4="http://schemas.microsoft.com/office/drawing/2016/5/10/chartex" xmlns:cx5="http://schemas.microsoft.com/office/drawing/2016/5/11/chartex" xmlns:cx6="http://schemas.microsoft.com/office/drawing/2016/5/12/chartex" xmlns:cx7="http://schemas.microsoft.com/office/drawing/2016/5/13/chartex" xmlns:cx8="http://schemas.microsoft.com/office/drawing/2016/5/14/chartex" xmlns:mc="http://schemas.openxmlformats.org/markup-compatibility/2006" xmlns:aink="http://schemas.microsoft.com/office/drawing/2016/ink" xmlns:am3d="http://schemas.microsoft.com/office/drawing/2017/model3d" xmlns:o="urn:schemas-microsoft-com:office:office" xmlns:oel="http://schemas.microsoft.com/office/2019/extlst" xmlns:r="http://schemas.openxmlformats.org/officeDocument/2006/relationships" xmlns:m="http://schemas.openxmlformats.org/officeDocument/2006/math" xmlns:v="urn:schemas-microsoft-com:vml" xmlns:wp14="http://schemas.microsoft.com/office/word/2010/wordprocessingDrawing" xmlns:wp="http://schemas.openxmlformats.org/drawingml/2006/wordprocessingDrawing" xmlns:w10="urn:schemas-microsoft-com:office:word" xmlns:w="http://schemas.openxmlformats.org/wordprocessingml/2006/main" xmlns:w14="http://schemas.microsoft.com/office/word/2010/wordml" xmlns:w15="http://schemas.microsoft.com/office/word/2012/wordml" xmlns:w16cex="http://schemas.microsoft.com/office/word/2018/wordml/cex" xmlns:w16cid="http://schemas.microsoft.com/office/word/2016/wordml/cid" xmlns:w16="http://schemas.microsoft.com/office/word/2018/wordml" xmlns:w16sdtdh="http://schemas.microsoft.com/office/word/2020/wordml/sdtdatahash" xmlns:w16se="http://schemas.microsoft.com/office/word/2015/wordml/symex" xmlns:wpg="http://schemas.microsoft.com/office/word/2010/wordprocessingGroup" xmlns:wpi="http://schemas.microsoft.com/office/word/2010/wordprocessingInk" xmlns:wne="http://schemas.microsoft.com/office/word/2006/wordml" xmlns:wps="http://schemas.microsoft.com/office/word/2010/wordprocessingShape" mc:Ignorable="w14 w15 w16se w16cid w16 w16cex w16sdtdh wp14">
+<w:numbering xmlns:wpc="http://schemas.microsoft.com/office/word/2010/wordprocessingCanvas" xmlns:cx="http://schemas.microsoft.com/office/drawing/2014/chartex" xmlns:cx1="http://schemas.microsoft.com/office/drawing/2015/9/8/chartex" xmlns:cx2="http://schemas.microsoft.com/office/drawing/2015/10/21/chartex" xmlns:cx3="http://schemas.microsoft.com/office/drawing/2016/5/9/chartex" xmlns:cx4="http://schemas.microsoft.com/office/drawing/2016/5/10/chartex" xmlns:cx5="http://schemas.microsoft.com/office/drawing/2016/5/11/chartex" xmlns:cx6="http://schemas.microsoft.com/office/drawing/2016/5/12/chartex" xmlns:cx7="http://schemas.microsoft.com/office/drawing/2016/5/13/chartex" xmlns:cx8="http://schemas.microsoft.com/office/drawing/2016/5/14/chartex" xmlns:mc="http://schemas.openxmlformats.org/markup-compatibility/2006" xmlns:aink="http://schemas.microsoft.com/office/drawing/2016/ink" xmlns:am3d="http://schemas.microsoft.com/office/drawing/2017/model3d" xmlns:o="urn:schemas-microsoft-com:office:office" xmlns:r="http://schemas.openxmlformats.org/officeDocument/2006/relationships" xmlns:m="http://schemas.openxmlformats.org/officeDocument/2006/math" xmlns:v="urn:schemas-microsoft-com:vml" xmlns:wp14="http://schemas.microsoft.com/office/word/2010/wordprocessingDrawing" xmlns:wp="http://schemas.openxmlformats.org/drawingml/2006/wordprocessingDrawing" xmlns:w10="urn:schemas-microsoft-com:office:word" xmlns:w="http://schemas.openxmlformats.org/wordprocessingml/2006/main" xmlns:w14="http://schemas.microsoft.com/office/word/2010/wordml" xmlns:w15="http://schemas.microsoft.com/office/word/2012/wordml" xmlns:w16cex="http://schemas.microsoft.com/office/word/2018/wordml/cex" xmlns:w16cid="http://schemas.microsoft.com/office/word/2016/wordml/cid" xmlns:w16="http://schemas.microsoft.com/office/word/2018/wordml" xmlns:w16sdtdh="http://schemas.microsoft.com/office/word/2020/wordml/sdtdatahash" xmlns:w16se="http://schemas.microsoft.com/office/word/2015/wordml/symex" xmlns:wpg="http://schemas.microsoft.com/office/word/2010/wordprocessingGroup" xmlns:wpi="http://schemas.microsoft.com/office/word/2010/wordprocessingInk" xmlns:wne="http://schemas.microsoft.com/office/word/2006/wordml" xmlns:wps="http://schemas.microsoft.com/office/word/2010/wordprocessingShape" mc:Ignorable="w14 w15 w16se w16cid w16 w16cex w16sdtdh wp14">
   <w:abstractNum w:abstractNumId="0" w15:restartNumberingAfterBreak="0">
     <w:nsid w:val="0C93109C"/>
     <w:multiLevelType w:val="hybridMultilevel"/>
@@ -2847,6 +3245,232 @@
     </w:lvl>
   </w:abstractNum>
   <w:abstractNum w:abstractNumId="3" w15:restartNumberingAfterBreak="0">
+    <w:nsid w:val="19951CDD"/>
+    <w:multiLevelType w:val="hybridMultilevel"/>
+    <w:tmpl w:val="2B18A044"/>
+    <w:lvl w:ilvl="0" w:tplc="04090001">
+      <w:start w:val="1"/>
+      <w:numFmt w:val="bullet"/>
+      <w:lvlText w:val=""/>
+      <w:lvlJc w:val="left"/>
+      <w:pPr>
+        <w:ind w:left="720" w:hanging="360"/>
+      </w:pPr>
+      <w:rPr>
+        <w:rFonts w:ascii="Symbol" w:hAnsi="Symbol" w:hint="default"/>
+      </w:rPr>
+    </w:lvl>
+    <w:lvl w:ilvl="1" w:tplc="04090003" w:tentative="1">
+      <w:start w:val="1"/>
+      <w:numFmt w:val="bullet"/>
+      <w:lvlText w:val="o"/>
+      <w:lvlJc w:val="left"/>
+      <w:pPr>
+        <w:ind w:left="1440" w:hanging="360"/>
+      </w:pPr>
+      <w:rPr>
+        <w:rFonts w:ascii="Courier New" w:hAnsi="Courier New" w:cs="Courier New" w:hint="default"/>
+      </w:rPr>
+    </w:lvl>
+    <w:lvl w:ilvl="2" w:tplc="04090005" w:tentative="1">
+      <w:start w:val="1"/>
+      <w:numFmt w:val="bullet"/>
+      <w:lvlText w:val=""/>
+      <w:lvlJc w:val="left"/>
+      <w:pPr>
+        <w:ind w:left="2160" w:hanging="360"/>
+      </w:pPr>
+      <w:rPr>
+        <w:rFonts w:ascii="Wingdings" w:hAnsi="Wingdings" w:hint="default"/>
+      </w:rPr>
+    </w:lvl>
+    <w:lvl w:ilvl="3" w:tplc="04090001" w:tentative="1">
+      <w:start w:val="1"/>
+      <w:numFmt w:val="bullet"/>
+      <w:lvlText w:val=""/>
+      <w:lvlJc w:val="left"/>
+      <w:pPr>
+        <w:ind w:left="2880" w:hanging="360"/>
+      </w:pPr>
+      <w:rPr>
+        <w:rFonts w:ascii="Symbol" w:hAnsi="Symbol" w:hint="default"/>
+      </w:rPr>
+    </w:lvl>
+    <w:lvl w:ilvl="4" w:tplc="04090003" w:tentative="1">
+      <w:start w:val="1"/>
+      <w:numFmt w:val="bullet"/>
+      <w:lvlText w:val="o"/>
+      <w:lvlJc w:val="left"/>
+      <w:pPr>
+        <w:ind w:left="3600" w:hanging="360"/>
+      </w:pPr>
+      <w:rPr>
+        <w:rFonts w:ascii="Courier New" w:hAnsi="Courier New" w:cs="Courier New" w:hint="default"/>
+      </w:rPr>
+    </w:lvl>
+    <w:lvl w:ilvl="5" w:tplc="04090005" w:tentative="1">
+      <w:start w:val="1"/>
+      <w:numFmt w:val="bullet"/>
+      <w:lvlText w:val=""/>
+      <w:lvlJc w:val="left"/>
+      <w:pPr>
+        <w:ind w:left="4320" w:hanging="360"/>
+      </w:pPr>
+      <w:rPr>
+        <w:rFonts w:ascii="Wingdings" w:hAnsi="Wingdings" w:hint="default"/>
+      </w:rPr>
+    </w:lvl>
+    <w:lvl w:ilvl="6" w:tplc="04090001" w:tentative="1">
+      <w:start w:val="1"/>
+      <w:numFmt w:val="bullet"/>
+      <w:lvlText w:val=""/>
+      <w:lvlJc w:val="left"/>
+      <w:pPr>
+        <w:ind w:left="5040" w:hanging="360"/>
+      </w:pPr>
+      <w:rPr>
+        <w:rFonts w:ascii="Symbol" w:hAnsi="Symbol" w:hint="default"/>
+      </w:rPr>
+    </w:lvl>
+    <w:lvl w:ilvl="7" w:tplc="04090003" w:tentative="1">
+      <w:start w:val="1"/>
+      <w:numFmt w:val="bullet"/>
+      <w:lvlText w:val="o"/>
+      <w:lvlJc w:val="left"/>
+      <w:pPr>
+        <w:ind w:left="5760" w:hanging="360"/>
+      </w:pPr>
+      <w:rPr>
+        <w:rFonts w:ascii="Courier New" w:hAnsi="Courier New" w:cs="Courier New" w:hint="default"/>
+      </w:rPr>
+    </w:lvl>
+    <w:lvl w:ilvl="8" w:tplc="04090005" w:tentative="1">
+      <w:start w:val="1"/>
+      <w:numFmt w:val="bullet"/>
+      <w:lvlText w:val=""/>
+      <w:lvlJc w:val="left"/>
+      <w:pPr>
+        <w:ind w:left="6480" w:hanging="360"/>
+      </w:pPr>
+      <w:rPr>
+        <w:rFonts w:ascii="Wingdings" w:hAnsi="Wingdings" w:hint="default"/>
+      </w:rPr>
+    </w:lvl>
+  </w:abstractNum>
+  <w:abstractNum w:abstractNumId="4" w15:restartNumberingAfterBreak="0">
+    <w:nsid w:val="21D7705F"/>
+    <w:multiLevelType w:val="hybridMultilevel"/>
+    <w:tmpl w:val="7CE61866"/>
+    <w:lvl w:ilvl="0" w:tplc="04090001">
+      <w:start w:val="1"/>
+      <w:numFmt w:val="bullet"/>
+      <w:lvlText w:val=""/>
+      <w:lvlJc w:val="left"/>
+      <w:pPr>
+        <w:ind w:left="720" w:hanging="360"/>
+      </w:pPr>
+      <w:rPr>
+        <w:rFonts w:ascii="Symbol" w:hAnsi="Symbol" w:hint="default"/>
+      </w:rPr>
+    </w:lvl>
+    <w:lvl w:ilvl="1" w:tplc="04090003" w:tentative="1">
+      <w:start w:val="1"/>
+      <w:numFmt w:val="bullet"/>
+      <w:lvlText w:val="o"/>
+      <w:lvlJc w:val="left"/>
+      <w:pPr>
+        <w:ind w:left="1440" w:hanging="360"/>
+      </w:pPr>
+      <w:rPr>
+        <w:rFonts w:ascii="Courier New" w:hAnsi="Courier New" w:cs="Courier New" w:hint="default"/>
+      </w:rPr>
+    </w:lvl>
+    <w:lvl w:ilvl="2" w:tplc="04090005" w:tentative="1">
+      <w:start w:val="1"/>
+      <w:numFmt w:val="bullet"/>
+      <w:lvlText w:val=""/>
+      <w:lvlJc w:val="left"/>
+      <w:pPr>
+        <w:ind w:left="2160" w:hanging="360"/>
+      </w:pPr>
+      <w:rPr>
+        <w:rFonts w:ascii="Wingdings" w:hAnsi="Wingdings" w:hint="default"/>
+      </w:rPr>
+    </w:lvl>
+    <w:lvl w:ilvl="3" w:tplc="04090001" w:tentative="1">
+      <w:start w:val="1"/>
+      <w:numFmt w:val="bullet"/>
+      <w:lvlText w:val=""/>
+      <w:lvlJc w:val="left"/>
+      <w:pPr>
+        <w:ind w:left="2880" w:hanging="360"/>
+      </w:pPr>
+      <w:rPr>
+        <w:rFonts w:ascii="Symbol" w:hAnsi="Symbol" w:hint="default"/>
+      </w:rPr>
+    </w:lvl>
+    <w:lvl w:ilvl="4" w:tplc="04090003" w:tentative="1">
+      <w:start w:val="1"/>
+      <w:numFmt w:val="bullet"/>
+      <w:lvlText w:val="o"/>
+      <w:lvlJc w:val="left"/>
+      <w:pPr>
+        <w:ind w:left="3600" w:hanging="360"/>
+      </w:pPr>
+      <w:rPr>
+        <w:rFonts w:ascii="Courier New" w:hAnsi="Courier New" w:cs="Courier New" w:hint="default"/>
+      </w:rPr>
+    </w:lvl>
+    <w:lvl w:ilvl="5" w:tplc="04090005" w:tentative="1">
+      <w:start w:val="1"/>
+      <w:numFmt w:val="bullet"/>
+      <w:lvlText w:val=""/>
+      <w:lvlJc w:val="left"/>
+      <w:pPr>
+        <w:ind w:left="4320" w:hanging="360"/>
+      </w:pPr>
+      <w:rPr>
+        <w:rFonts w:ascii="Wingdings" w:hAnsi="Wingdings" w:hint="default"/>
+      </w:rPr>
+    </w:lvl>
+    <w:lvl w:ilvl="6" w:tplc="04090001" w:tentative="1">
+      <w:start w:val="1"/>
+      <w:numFmt w:val="bullet"/>
+      <w:lvlText w:val=""/>
+      <w:lvlJc w:val="left"/>
+      <w:pPr>
+        <w:ind w:left="5040" w:hanging="360"/>
+      </w:pPr>
+      <w:rPr>
+        <w:rFonts w:ascii="Symbol" w:hAnsi="Symbol" w:hint="default"/>
+      </w:rPr>
+    </w:lvl>
+    <w:lvl w:ilvl="7" w:tplc="04090003" w:tentative="1">
+      <w:start w:val="1"/>
+      <w:numFmt w:val="bullet"/>
+      <w:lvlText w:val="o"/>
+      <w:lvlJc w:val="left"/>
+      <w:pPr>
+        <w:ind w:left="5760" w:hanging="360"/>
+      </w:pPr>
+      <w:rPr>
+        <w:rFonts w:ascii="Courier New" w:hAnsi="Courier New" w:cs="Courier New" w:hint="default"/>
+      </w:rPr>
+    </w:lvl>
+    <w:lvl w:ilvl="8" w:tplc="04090005" w:tentative="1">
+      <w:start w:val="1"/>
+      <w:numFmt w:val="bullet"/>
+      <w:lvlText w:val=""/>
+      <w:lvlJc w:val="left"/>
+      <w:pPr>
+        <w:ind w:left="6480" w:hanging="360"/>
+      </w:pPr>
+      <w:rPr>
+        <w:rFonts w:ascii="Wingdings" w:hAnsi="Wingdings" w:hint="default"/>
+      </w:rPr>
+    </w:lvl>
+  </w:abstractNum>
+  <w:abstractNum w:abstractNumId="5" w15:restartNumberingAfterBreak="0">
     <w:nsid w:val="28D52C88"/>
     <w:multiLevelType w:val="multilevel"/>
     <w:tmpl w:val="19AE7564"/>
@@ -2959,7 +3583,7 @@
       </w:rPr>
     </w:lvl>
   </w:abstractNum>
-  <w:abstractNum w:abstractNumId="4" w15:restartNumberingAfterBreak="0">
+  <w:abstractNum w:abstractNumId="6" w15:restartNumberingAfterBreak="0">
     <w:nsid w:val="3BFB5B8B"/>
     <w:multiLevelType w:val="hybridMultilevel"/>
     <w:tmpl w:val="34D08380"/>
@@ -3072,7 +3696,7 @@
       </w:rPr>
     </w:lvl>
   </w:abstractNum>
-  <w:abstractNum w:abstractNumId="5" w15:restartNumberingAfterBreak="0">
+  <w:abstractNum w:abstractNumId="7" w15:restartNumberingAfterBreak="0">
     <w:nsid w:val="5F6A23F2"/>
     <w:multiLevelType w:val="multilevel"/>
     <w:tmpl w:val="82DA8DAA"/>
@@ -3185,7 +3809,7 @@
       </w:rPr>
     </w:lvl>
   </w:abstractNum>
-  <w:abstractNum w:abstractNumId="6" w15:restartNumberingAfterBreak="0">
+  <w:abstractNum w:abstractNumId="8" w15:restartNumberingAfterBreak="0">
     <w:nsid w:val="72B9057B"/>
     <w:multiLevelType w:val="hybridMultilevel"/>
     <w:tmpl w:val="CEC27C4A"/>
@@ -3298,7 +3922,7 @@
       </w:rPr>
     </w:lvl>
   </w:abstractNum>
-  <w:abstractNum w:abstractNumId="7" w15:restartNumberingAfterBreak="0">
+  <w:abstractNum w:abstractNumId="9" w15:restartNumberingAfterBreak="0">
     <w:nsid w:val="734A22C0"/>
     <w:multiLevelType w:val="hybridMultilevel"/>
     <w:tmpl w:val="D464AA8A"/>
@@ -3411,7 +4035,120 @@
       </w:rPr>
     </w:lvl>
   </w:abstractNum>
-  <w:abstractNum w:abstractNumId="8" w15:restartNumberingAfterBreak="0">
+  <w:abstractNum w:abstractNumId="10" w15:restartNumberingAfterBreak="0">
+    <w:nsid w:val="769B60EA"/>
+    <w:multiLevelType w:val="hybridMultilevel"/>
+    <w:tmpl w:val="70AAC4A4"/>
+    <w:lvl w:ilvl="0" w:tplc="04090001">
+      <w:start w:val="1"/>
+      <w:numFmt w:val="bullet"/>
+      <w:lvlText w:val=""/>
+      <w:lvlJc w:val="left"/>
+      <w:pPr>
+        <w:ind w:left="720" w:hanging="360"/>
+      </w:pPr>
+      <w:rPr>
+        <w:rFonts w:ascii="Symbol" w:hAnsi="Symbol" w:hint="default"/>
+      </w:rPr>
+    </w:lvl>
+    <w:lvl w:ilvl="1" w:tplc="04090003" w:tentative="1">
+      <w:start w:val="1"/>
+      <w:numFmt w:val="bullet"/>
+      <w:lvlText w:val="o"/>
+      <w:lvlJc w:val="left"/>
+      <w:pPr>
+        <w:ind w:left="1440" w:hanging="360"/>
+      </w:pPr>
+      <w:rPr>
+        <w:rFonts w:ascii="Courier New" w:hAnsi="Courier New" w:cs="Courier New" w:hint="default"/>
+      </w:rPr>
+    </w:lvl>
+    <w:lvl w:ilvl="2" w:tplc="04090005" w:tentative="1">
+      <w:start w:val="1"/>
+      <w:numFmt w:val="bullet"/>
+      <w:lvlText w:val=""/>
+      <w:lvlJc w:val="left"/>
+      <w:pPr>
+        <w:ind w:left="2160" w:hanging="360"/>
+      </w:pPr>
+      <w:rPr>
+        <w:rFonts w:ascii="Wingdings" w:hAnsi="Wingdings" w:hint="default"/>
+      </w:rPr>
+    </w:lvl>
+    <w:lvl w:ilvl="3" w:tplc="04090001" w:tentative="1">
+      <w:start w:val="1"/>
+      <w:numFmt w:val="bullet"/>
+      <w:lvlText w:val=""/>
+      <w:lvlJc w:val="left"/>
+      <w:pPr>
+        <w:ind w:left="2880" w:hanging="360"/>
+      </w:pPr>
+      <w:rPr>
+        <w:rFonts w:ascii="Symbol" w:hAnsi="Symbol" w:hint="default"/>
+      </w:rPr>
+    </w:lvl>
+    <w:lvl w:ilvl="4" w:tplc="04090003" w:tentative="1">
+      <w:start w:val="1"/>
+      <w:numFmt w:val="bullet"/>
+      <w:lvlText w:val="o"/>
+      <w:lvlJc w:val="left"/>
+      <w:pPr>
+        <w:ind w:left="3600" w:hanging="360"/>
+      </w:pPr>
+      <w:rPr>
+        <w:rFonts w:ascii="Courier New" w:hAnsi="Courier New" w:cs="Courier New" w:hint="default"/>
+      </w:rPr>
+    </w:lvl>
+    <w:lvl w:ilvl="5" w:tplc="04090005" w:tentative="1">
+      <w:start w:val="1"/>
+      <w:numFmt w:val="bullet"/>
+      <w:lvlText w:val=""/>
+      <w:lvlJc w:val="left"/>
+      <w:pPr>
+        <w:ind w:left="4320" w:hanging="360"/>
+      </w:pPr>
+      <w:rPr>
+        <w:rFonts w:ascii="Wingdings" w:hAnsi="Wingdings" w:hint="default"/>
+      </w:rPr>
+    </w:lvl>
+    <w:lvl w:ilvl="6" w:tplc="04090001" w:tentative="1">
+      <w:start w:val="1"/>
+      <w:numFmt w:val="bullet"/>
+      <w:lvlText w:val=""/>
+      <w:lvlJc w:val="left"/>
+      <w:pPr>
+        <w:ind w:left="5040" w:hanging="360"/>
+      </w:pPr>
+      <w:rPr>
+        <w:rFonts w:ascii="Symbol" w:hAnsi="Symbol" w:hint="default"/>
+      </w:rPr>
+    </w:lvl>
+    <w:lvl w:ilvl="7" w:tplc="04090003" w:tentative="1">
+      <w:start w:val="1"/>
+      <w:numFmt w:val="bullet"/>
+      <w:lvlText w:val="o"/>
+      <w:lvlJc w:val="left"/>
+      <w:pPr>
+        <w:ind w:left="5760" w:hanging="360"/>
+      </w:pPr>
+      <w:rPr>
+        <w:rFonts w:ascii="Courier New" w:hAnsi="Courier New" w:cs="Courier New" w:hint="default"/>
+      </w:rPr>
+    </w:lvl>
+    <w:lvl w:ilvl="8" w:tplc="04090005" w:tentative="1">
+      <w:start w:val="1"/>
+      <w:numFmt w:val="bullet"/>
+      <w:lvlText w:val=""/>
+      <w:lvlJc w:val="left"/>
+      <w:pPr>
+        <w:ind w:left="6480" w:hanging="360"/>
+      </w:pPr>
+      <w:rPr>
+        <w:rFonts w:ascii="Wingdings" w:hAnsi="Wingdings" w:hint="default"/>
+      </w:rPr>
+    </w:lvl>
+  </w:abstractNum>
+  <w:abstractNum w:abstractNumId="11" w15:restartNumberingAfterBreak="0">
     <w:nsid w:val="7E6A76C7"/>
     <w:multiLevelType w:val="hybridMultilevel"/>
     <w:tmpl w:val="14C414D4"/>
@@ -3524,10 +4261,10 @@
       </w:rPr>
     </w:lvl>
   </w:abstractNum>
-  <w:abstractNum w:abstractNumId="9" w15:restartNumberingAfterBreak="0">
+  <w:abstractNum w:abstractNumId="12" w15:restartNumberingAfterBreak="0">
     <w:nsid w:val="7E747C55"/>
     <w:multiLevelType w:val="hybridMultilevel"/>
-    <w:tmpl w:val="E88AAEB0"/>
+    <w:tmpl w:val="26C6E600"/>
     <w:lvl w:ilvl="0" w:tplc="04090001">
       <w:start w:val="1"/>
       <w:numFmt w:val="bullet"/>
@@ -3637,35 +4374,44 @@
       </w:rPr>
     </w:lvl>
   </w:abstractNum>
-  <w:num w:numId="1">
+  <w:num w:numId="1" w16cid:durableId="8337495">
     <w:abstractNumId w:val="2"/>
   </w:num>
-  <w:num w:numId="2">
+  <w:num w:numId="2" w16cid:durableId="1371762748">
+    <w:abstractNumId w:val="7"/>
+  </w:num>
+  <w:num w:numId="3" w16cid:durableId="959266510">
     <w:abstractNumId w:val="5"/>
   </w:num>
-  <w:num w:numId="3">
-    <w:abstractNumId w:val="3"/>
-  </w:num>
-  <w:num w:numId="4">
+  <w:num w:numId="4" w16cid:durableId="2013289484">
     <w:abstractNumId w:val="0"/>
   </w:num>
-  <w:num w:numId="5">
+  <w:num w:numId="5" w16cid:durableId="910384454">
+    <w:abstractNumId w:val="6"/>
+  </w:num>
+  <w:num w:numId="6" w16cid:durableId="2122651784">
+    <w:abstractNumId w:val="11"/>
+  </w:num>
+  <w:num w:numId="7" w16cid:durableId="263152930">
+    <w:abstractNumId w:val="9"/>
+  </w:num>
+  <w:num w:numId="8" w16cid:durableId="545486852">
+    <w:abstractNumId w:val="1"/>
+  </w:num>
+  <w:num w:numId="9" w16cid:durableId="1197814825">
+    <w:abstractNumId w:val="8"/>
+  </w:num>
+  <w:num w:numId="10" w16cid:durableId="1449473580">
+    <w:abstractNumId w:val="12"/>
+  </w:num>
+  <w:num w:numId="11" w16cid:durableId="210774545">
+    <w:abstractNumId w:val="10"/>
+  </w:num>
+  <w:num w:numId="12" w16cid:durableId="1822304839">
     <w:abstractNumId w:val="4"/>
   </w:num>
-  <w:num w:numId="6">
-    <w:abstractNumId w:val="8"/>
-  </w:num>
-  <w:num w:numId="7">
-    <w:abstractNumId w:val="7"/>
-  </w:num>
-  <w:num w:numId="8">
-    <w:abstractNumId w:val="1"/>
-  </w:num>
-  <w:num w:numId="9">
-    <w:abstractNumId w:val="6"/>
-  </w:num>
-  <w:num w:numId="10">
-    <w:abstractNumId w:val="9"/>
+  <w:num w:numId="13" w16cid:durableId="1279333387">
+    <w:abstractNumId w:val="3"/>
   </w:num>
 </w:numbering>
 </file>
@@ -3793,6 +4539,7 @@
     <w:lsdException w:name="HTML Sample" w:semiHidden="1" w:unhideWhenUsed="1"/>
     <w:lsdException w:name="HTML Typewriter" w:semiHidden="1" w:unhideWhenUsed="1"/>
     <w:lsdException w:name="HTML Variable" w:semiHidden="1" w:unhideWhenUsed="1"/>
+    <w:lsdException w:name="Normal Table" w:semiHidden="1" w:unhideWhenUsed="1"/>
     <w:lsdException w:name="annotation subject" w:semiHidden="1" w:unhideWhenUsed="1"/>
     <w:lsdException w:name="No List" w:semiHidden="1" w:unhideWhenUsed="1"/>
     <w:lsdException w:name="Outline List 1" w:semiHidden="1" w:unhideWhenUsed="1"/>
@@ -3835,8 +4582,11 @@
     <w:lsdException w:name="Table Contemporary" w:semiHidden="1" w:unhideWhenUsed="1"/>
     <w:lsdException w:name="Table Elegant" w:semiHidden="1" w:unhideWhenUsed="1"/>
     <w:lsdException w:name="Table Professional" w:semiHidden="1" w:unhideWhenUsed="1"/>
+    <w:lsdException w:name="Table Subtle 1" w:semiHidden="1" w:unhideWhenUsed="1"/>
     <w:lsdException w:name="Table Subtle 2" w:semiHidden="1" w:unhideWhenUsed="1"/>
     <w:lsdException w:name="Table Web 1" w:semiHidden="1" w:unhideWhenUsed="1"/>
+    <w:lsdException w:name="Table Web 2" w:semiHidden="1" w:unhideWhenUsed="1"/>
+    <w:lsdException w:name="Table Web 3" w:semiHidden="1" w:unhideWhenUsed="1"/>
     <w:lsdException w:name="Balloon Text" w:semiHidden="1" w:unhideWhenUsed="1"/>
     <w:lsdException w:name="Table Grid" w:uiPriority="39"/>
     <w:lsdException w:name="Table Theme" w:semiHidden="1" w:unhideWhenUsed="1"/>
@@ -4406,7 +5156,7 @@
 </file>
 
 <file path=word/glossary/document.xml><?xml version="1.0" encoding="utf-8"?>
-<w:glossaryDocument xmlns:wpc="http://schemas.microsoft.com/office/word/2010/wordprocessingCanvas" xmlns:cx="http://schemas.microsoft.com/office/drawing/2014/chartex" xmlns:cx1="http://schemas.microsoft.com/office/drawing/2015/9/8/chartex" xmlns:cx2="http://schemas.microsoft.com/office/drawing/2015/10/21/chartex" xmlns:cx3="http://schemas.microsoft.com/office/drawing/2016/5/9/chartex" xmlns:cx4="http://schemas.microsoft.com/office/drawing/2016/5/10/chartex" xmlns:cx5="http://schemas.microsoft.com/office/drawing/2016/5/11/chartex" xmlns:cx6="http://schemas.microsoft.com/office/drawing/2016/5/12/chartex" xmlns:cx7="http://schemas.microsoft.com/office/drawing/2016/5/13/chartex" xmlns:cx8="http://schemas.microsoft.com/office/drawing/2016/5/14/chartex" xmlns:mc="http://schemas.openxmlformats.org/markup-compatibility/2006" xmlns:aink="http://schemas.microsoft.com/office/drawing/2016/ink" xmlns:am3d="http://schemas.microsoft.com/office/drawing/2017/model3d" xmlns:o="urn:schemas-microsoft-com:office:office" xmlns:oel="http://schemas.microsoft.com/office/2019/extlst" xmlns:r="http://schemas.openxmlformats.org/officeDocument/2006/relationships" xmlns:m="http://schemas.openxmlformats.org/officeDocument/2006/math" xmlns:v="urn:schemas-microsoft-com:vml" xmlns:wp14="http://schemas.microsoft.com/office/word/2010/wordprocessingDrawing" xmlns:wp="http://schemas.openxmlformats.org/drawingml/2006/wordprocessingDrawing" xmlns:w10="urn:schemas-microsoft-com:office:word" xmlns:w="http://schemas.openxmlformats.org/wordprocessingml/2006/main" xmlns:w14="http://schemas.microsoft.com/office/word/2010/wordml" xmlns:w15="http://schemas.microsoft.com/office/word/2012/wordml" xmlns:w16cex="http://schemas.microsoft.com/office/word/2018/wordml/cex" xmlns:w16cid="http://schemas.microsoft.com/office/word/2016/wordml/cid" xmlns:w16="http://schemas.microsoft.com/office/word/2018/wordml" xmlns:w16sdtdh="http://schemas.microsoft.com/office/word/2020/wordml/sdtdatahash" xmlns:w16se="http://schemas.microsoft.com/office/word/2015/wordml/symex" xmlns:wpg="http://schemas.microsoft.com/office/word/2010/wordprocessingGroup" xmlns:wpi="http://schemas.microsoft.com/office/word/2010/wordprocessingInk" xmlns:wne="http://schemas.microsoft.com/office/word/2006/wordml" xmlns:wps="http://schemas.microsoft.com/office/word/2010/wordprocessingShape" mc:Ignorable="w14 w15 w16se w16cid w16 w16cex w16sdtdh wp14">
+<w:glossaryDocument xmlns:wpc="http://schemas.microsoft.com/office/word/2010/wordprocessingCanvas" xmlns:cx="http://schemas.microsoft.com/office/drawing/2014/chartex" xmlns:cx1="http://schemas.microsoft.com/office/drawing/2015/9/8/chartex" xmlns:cx2="http://schemas.microsoft.com/office/drawing/2015/10/21/chartex" xmlns:cx3="http://schemas.microsoft.com/office/drawing/2016/5/9/chartex" xmlns:cx4="http://schemas.microsoft.com/office/drawing/2016/5/10/chartex" xmlns:cx5="http://schemas.microsoft.com/office/drawing/2016/5/11/chartex" xmlns:cx6="http://schemas.microsoft.com/office/drawing/2016/5/12/chartex" xmlns:cx7="http://schemas.microsoft.com/office/drawing/2016/5/13/chartex" xmlns:cx8="http://schemas.microsoft.com/office/drawing/2016/5/14/chartex" xmlns:mc="http://schemas.openxmlformats.org/markup-compatibility/2006" xmlns:aink="http://schemas.microsoft.com/office/drawing/2016/ink" xmlns:am3d="http://schemas.microsoft.com/office/drawing/2017/model3d" xmlns:o="urn:schemas-microsoft-com:office:office" xmlns:r="http://schemas.openxmlformats.org/officeDocument/2006/relationships" xmlns:m="http://schemas.openxmlformats.org/officeDocument/2006/math" xmlns:v="urn:schemas-microsoft-com:vml" xmlns:wp14="http://schemas.microsoft.com/office/word/2010/wordprocessingDrawing" xmlns:wp="http://schemas.openxmlformats.org/drawingml/2006/wordprocessingDrawing" xmlns:w10="urn:schemas-microsoft-com:office:word" xmlns:w="http://schemas.openxmlformats.org/wordprocessingml/2006/main" xmlns:w14="http://schemas.microsoft.com/office/word/2010/wordml" xmlns:w15="http://schemas.microsoft.com/office/word/2012/wordml" xmlns:w16cex="http://schemas.microsoft.com/office/word/2018/wordml/cex" xmlns:w16cid="http://schemas.microsoft.com/office/word/2016/wordml/cid" xmlns:w16="http://schemas.microsoft.com/office/word/2018/wordml" xmlns:w16sdtdh="http://schemas.microsoft.com/office/word/2020/wordml/sdtdatahash" xmlns:w16se="http://schemas.microsoft.com/office/word/2015/wordml/symex" xmlns:wpg="http://schemas.microsoft.com/office/word/2010/wordprocessingGroup" xmlns:wpi="http://schemas.microsoft.com/office/word/2010/wordprocessingInk" xmlns:wne="http://schemas.microsoft.com/office/word/2006/wordml" xmlns:wps="http://schemas.microsoft.com/office/word/2010/wordprocessingShape" mc:Ignorable="w14 w15 w16se w16cid w16 w16cex w16sdtdh wp14">
   <w:docParts>
     <w:docPart>
       <w:docPartPr>
@@ -4541,10 +5291,13 @@
   </w:compat>
   <w:rsids>
     <w:rsidRoot w:val="00387272"/>
+    <w:rsid w:val="00081243"/>
     <w:rsid w:val="00387272"/>
     <w:rsid w:val="00475C4C"/>
     <w:rsid w:val="00730008"/>
+    <w:rsid w:val="00785015"/>
     <w:rsid w:val="00BA7FA7"/>
+    <w:rsid w:val="00EC0816"/>
   </w:rsids>
   <m:mathPr>
     <m:mathFont m:val="Cambria Math"/>
@@ -4690,6 +5443,7 @@
     <w:lsdException w:name="HTML Sample" w:semiHidden="1" w:unhideWhenUsed="1"/>
     <w:lsdException w:name="HTML Typewriter" w:semiHidden="1" w:unhideWhenUsed="1"/>
     <w:lsdException w:name="HTML Variable" w:semiHidden="1" w:unhideWhenUsed="1"/>
+    <w:lsdException w:name="Normal Table" w:semiHidden="1" w:unhideWhenUsed="1"/>
     <w:lsdException w:name="annotation subject" w:semiHidden="1" w:unhideWhenUsed="1"/>
     <w:lsdException w:name="No List" w:semiHidden="1" w:unhideWhenUsed="1"/>
     <w:lsdException w:name="Outline List 1" w:semiHidden="1" w:unhideWhenUsed="1"/>
@@ -4732,8 +5486,11 @@
     <w:lsdException w:name="Table Contemporary" w:semiHidden="1" w:unhideWhenUsed="1"/>
     <w:lsdException w:name="Table Elegant" w:semiHidden="1" w:unhideWhenUsed="1"/>
     <w:lsdException w:name="Table Professional" w:semiHidden="1" w:unhideWhenUsed="1"/>
+    <w:lsdException w:name="Table Subtle 1" w:semiHidden="1" w:unhideWhenUsed="1"/>
     <w:lsdException w:name="Table Subtle 2" w:semiHidden="1" w:unhideWhenUsed="1"/>
     <w:lsdException w:name="Table Web 1" w:semiHidden="1" w:unhideWhenUsed="1"/>
+    <w:lsdException w:name="Table Web 2" w:semiHidden="1" w:unhideWhenUsed="1"/>
+    <w:lsdException w:name="Table Web 3" w:semiHidden="1" w:unhideWhenUsed="1"/>
     <w:lsdException w:name="Balloon Text" w:semiHidden="1" w:unhideWhenUsed="1"/>
     <w:lsdException w:name="Table Grid" w:uiPriority="39"/>
     <w:lsdException w:name="Table Theme" w:semiHidden="1" w:unhideWhenUsed="1"/>
@@ -4996,18 +5753,6 @@
   <w:style w:type="paragraph" w:customStyle="1" w:styleId="18FDC10EE4B745BD847CFB5654EF7CA9">
     <w:name w:val="18FDC10EE4B745BD847CFB5654EF7CA9"/>
     <w:rsid w:val="00387272"/>
-  </w:style>
-  <w:style w:type="paragraph" w:customStyle="1" w:styleId="1C7DD922A4E24E32927FD0160CE6750B">
-    <w:name w:val="1C7DD922A4E24E32927FD0160CE6750B"/>
-    <w:rsid w:val="00BA7FA7"/>
-  </w:style>
-  <w:style w:type="paragraph" w:customStyle="1" w:styleId="602DAEB0DA66422F9D60F2878357CEC7">
-    <w:name w:val="602DAEB0DA66422F9D60F2878357CEC7"/>
-    <w:rsid w:val="00BA7FA7"/>
-  </w:style>
-  <w:style w:type="paragraph" w:customStyle="1" w:styleId="074A07A58C3E418E8C3965264407A224">
-    <w:name w:val="074A07A58C3E418E8C3965264407A224"/>
-    <w:rsid w:val="00BA7FA7"/>
   </w:style>
 </w:styles>
 </file>

</xml_diff>

<commit_message>
Register and log in page implemented
</commit_message>
<xml_diff>
--- a/Documentation/Project_Plan.docx
+++ b/Documentation/Project_Plan.docx
@@ -642,7 +642,7 @@
               <w:r>
                 <w:fldChar w:fldCharType="separate"/>
               </w:r>
-              <w:hyperlink w:anchor="_Toc103424829" w:history="1">
+              <w:hyperlink w:anchor="_Toc103874684" w:history="1">
                 <w:r>
                   <w:rPr>
                     <w:rStyle w:val="Hyperlink"/>
@@ -670,7 +670,7 @@
                     <w:noProof/>
                     <w:webHidden/>
                   </w:rPr>
-                  <w:instrText xml:space="preserve"> PAGEREF _Toc103424829 \h </w:instrText>
+                  <w:instrText xml:space="preserve"> PAGEREF _Toc103874684 \h </w:instrText>
                 </w:r>
                 <w:r>
                   <w:rPr>
@@ -712,7 +712,7 @@
                   <w:noProof/>
                 </w:rPr>
               </w:pPr>
-              <w:hyperlink w:anchor="_Toc103424830" w:history="1">
+              <w:hyperlink w:anchor="_Toc103874685" w:history="1">
                 <w:r>
                   <w:rPr>
                     <w:rStyle w:val="Hyperlink"/>
@@ -740,7 +740,7 @@
                     <w:noProof/>
                     <w:webHidden/>
                   </w:rPr>
-                  <w:instrText xml:space="preserve"> PAGEREF _Toc103424830 \h </w:instrText>
+                  <w:instrText xml:space="preserve"> PAGEREF _Toc103874685 \h </w:instrText>
                 </w:r>
                 <w:r>
                   <w:rPr>
@@ -782,7 +782,7 @@
                   <w:noProof/>
                 </w:rPr>
               </w:pPr>
-              <w:hyperlink w:anchor="_Toc103424831" w:history="1">
+              <w:hyperlink w:anchor="_Toc103874686" w:history="1">
                 <w:r>
                   <w:rPr>
                     <w:rStyle w:val="Hyperlink"/>
@@ -810,7 +810,7 @@
                     <w:noProof/>
                     <w:webHidden/>
                   </w:rPr>
-                  <w:instrText xml:space="preserve"> PAGEREF _Toc103424831 \h </w:instrText>
+                  <w:instrText xml:space="preserve"> PAGEREF _Toc103874686 \h </w:instrText>
                 </w:r>
                 <w:r>
                   <w:rPr>
@@ -852,7 +852,7 @@
                   <w:noProof/>
                 </w:rPr>
               </w:pPr>
-              <w:hyperlink w:anchor="_Toc103424832" w:history="1">
+              <w:hyperlink w:anchor="_Toc103874687" w:history="1">
                 <w:r>
                   <w:rPr>
                     <w:rStyle w:val="Hyperlink"/>
@@ -879,7 +879,7 @@
                     <w:noProof/>
                     <w:webHidden/>
                   </w:rPr>
-                  <w:instrText xml:space="preserve"> PAGEREF _Toc103424832 \h </w:instrText>
+                  <w:instrText xml:space="preserve"> PAGEREF _Toc103874687 \h </w:instrText>
                 </w:r>
                 <w:r>
                   <w:rPr>
@@ -921,7 +921,7 @@
                   <w:noProof/>
                 </w:rPr>
               </w:pPr>
-              <w:hyperlink w:anchor="_Toc103424833" w:history="1">
+              <w:hyperlink w:anchor="_Toc103874688" w:history="1">
                 <w:r>
                   <w:rPr>
                     <w:rStyle w:val="Hyperlink"/>
@@ -948,7 +948,7 @@
                     <w:noProof/>
                     <w:webHidden/>
                   </w:rPr>
-                  <w:instrText xml:space="preserve"> PAGEREF _Toc103424833 \h </w:instrText>
+                  <w:instrText xml:space="preserve"> PAGEREF _Toc103874688 \h </w:instrText>
                 </w:r>
                 <w:r>
                   <w:rPr>
@@ -990,7 +990,7 @@
                   <w:noProof/>
                 </w:rPr>
               </w:pPr>
-              <w:hyperlink w:anchor="_Toc103424834" w:history="1">
+              <w:hyperlink w:anchor="_Toc103874689" w:history="1">
                 <w:r>
                   <w:rPr>
                     <w:rStyle w:val="Hyperlink"/>
@@ -1017,7 +1017,7 @@
                     <w:noProof/>
                     <w:webHidden/>
                   </w:rPr>
-                  <w:instrText xml:space="preserve"> PAGEREF _Toc103424834 \h </w:instrText>
+                  <w:instrText xml:space="preserve"> PAGEREF _Toc103874689 \h </w:instrText>
                 </w:r>
                 <w:r>
                   <w:rPr>
@@ -1059,7 +1059,7 @@
                   <w:noProof/>
                 </w:rPr>
               </w:pPr>
-              <w:hyperlink w:anchor="_Toc103424835" w:history="1">
+              <w:hyperlink w:anchor="_Toc103874690" w:history="1">
                 <w:r>
                   <w:rPr>
                     <w:rStyle w:val="Hyperlink"/>
@@ -1086,7 +1086,7 @@
                     <w:noProof/>
                     <w:webHidden/>
                   </w:rPr>
-                  <w:instrText xml:space="preserve"> PAGEREF _Toc103424835 \h </w:instrText>
+                  <w:instrText xml:space="preserve"> PAGEREF _Toc103874690 \h </w:instrText>
                 </w:r>
                 <w:r>
                   <w:rPr>
@@ -1149,7 +1149,7 @@
               <w:lang w:val="en-GB"/>
             </w:rPr>
           </w:pPr>
-          <w:bookmarkStart w:id="0" w:name="_Toc103424829"/>
+          <w:bookmarkStart w:id="0" w:name="_Toc103874684"/>
           <w:r>
             <w:rPr>
               <w:lang w:val="en-GB"/>
@@ -1245,7 +1245,7 @@
           <w:lang w:val="en-GB"/>
         </w:rPr>
       </w:pPr>
-      <w:bookmarkStart w:id="1" w:name="_Toc103424830"/>
+      <w:bookmarkStart w:id="1" w:name="_Toc103874685"/>
       <w:r>
         <w:rPr>
           <w:lang w:val="en-GB"/>
@@ -1261,7 +1261,7 @@
           <w:lang w:val="en-GB"/>
         </w:rPr>
       </w:pPr>
-      <w:bookmarkStart w:id="2" w:name="_Toc103424831"/>
+      <w:bookmarkStart w:id="2" w:name="_Toc103874686"/>
       <w:r>
         <w:rPr>
           <w:lang w:val="en-GB"/>
@@ -1300,7 +1300,7 @@
       <w:pPr>
         <w:pStyle w:val="Heading2"/>
       </w:pPr>
-      <w:bookmarkStart w:id="3" w:name="_Toc103424832"/>
+      <w:bookmarkStart w:id="3" w:name="_Toc103874687"/>
       <w:r>
         <w:t>2.2 Deliverables</w:t>
       </w:r>
@@ -1419,7 +1419,7 @@
       <w:pPr>
         <w:pStyle w:val="Heading2"/>
       </w:pPr>
-      <w:bookmarkStart w:id="4" w:name="_Toc103424833"/>
+      <w:bookmarkStart w:id="4" w:name="_Toc103874688"/>
       <w:r>
         <w:lastRenderedPageBreak/>
         <w:t>2.</w:t>
@@ -1436,7 +1436,7 @@
       <w:pPr>
         <w:pStyle w:val="Heading3"/>
       </w:pPr>
-      <w:bookmarkStart w:id="5" w:name="_Toc103424834"/>
+      <w:bookmarkStart w:id="5" w:name="_Toc103874689"/>
       <w:r>
         <w:t>2.3.1 Constraints</w:t>
       </w:r>
@@ -1862,12 +1862,12 @@
       <w:pPr>
         <w:pStyle w:val="Heading1"/>
       </w:pPr>
-      <w:bookmarkStart w:id="6" w:name="_Toc103424835"/>
     </w:p>
     <w:p>
       <w:pPr>
         <w:pStyle w:val="Heading1"/>
       </w:pPr>
+      <w:bookmarkStart w:id="6" w:name="_Toc103874690"/>
       <w:r>
         <w:t>3. Phasing</w:t>
       </w:r>
@@ -1880,14 +1880,14 @@
         <w:tblLook w:val="04A0" w:firstRow="1" w:lastRow="0" w:firstColumn="1" w:lastColumn="0" w:noHBand="0" w:noVBand="1"/>
       </w:tblPr>
       <w:tblGrid>
-        <w:gridCol w:w="3116"/>
-        <w:gridCol w:w="3117"/>
+        <w:gridCol w:w="2875"/>
+        <w:gridCol w:w="3358"/>
         <w:gridCol w:w="3117"/>
       </w:tblGrid>
       <w:tr>
         <w:tc>
           <w:tcPr>
-            <w:tcW w:w="3116" w:type="dxa"/>
+            <w:tcW w:w="2875" w:type="dxa"/>
           </w:tcPr>
           <w:p>
             <w:pPr>
@@ -1903,6 +1903,27 @@
                 <w:bCs/>
               </w:rPr>
               <w:t>Week</w:t>
+            </w:r>
+          </w:p>
+        </w:tc>
+        <w:tc>
+          <w:tcPr>
+            <w:tcW w:w="3358" w:type="dxa"/>
+          </w:tcPr>
+          <w:p>
+            <w:pPr>
+              <w:jc w:val="center"/>
+              <w:rPr>
+                <w:b/>
+                <w:bCs/>
+              </w:rPr>
+            </w:pPr>
+            <w:r>
+              <w:rPr>
+                <w:b/>
+                <w:bCs/>
+              </w:rPr>
+              <w:t>Activities</w:t>
             </w:r>
           </w:p>
         </w:tc>
@@ -1923,7 +1944,92 @@
                 <w:b/>
                 <w:bCs/>
               </w:rPr>
-              <w:t>Activities</w:t>
+              <w:t>Deliverables</w:t>
+            </w:r>
+          </w:p>
+        </w:tc>
+      </w:tr>
+      <w:tr>
+        <w:tc>
+          <w:tcPr>
+            <w:tcW w:w="2875" w:type="dxa"/>
+          </w:tcPr>
+          <w:p>
+            <w:pPr>
+              <w:jc w:val="center"/>
+              <w:rPr>
+                <w:b/>
+                <w:bCs/>
+              </w:rPr>
+            </w:pPr>
+            <w:r>
+              <w:rPr>
+                <w:b/>
+                <w:bCs/>
+              </w:rPr>
+              <w:t>Week 12:</w:t>
+            </w:r>
+          </w:p>
+          <w:p>
+            <w:pPr>
+              <w:jc w:val="center"/>
+            </w:pPr>
+            <w:r>
+              <w:t>Project Plan</w:t>
+            </w:r>
+          </w:p>
+          <w:p>
+            <w:pPr>
+              <w:jc w:val="center"/>
+            </w:pPr>
+            <w:r>
+              <w:t>URS</w:t>
+            </w:r>
+          </w:p>
+        </w:tc>
+        <w:tc>
+          <w:tcPr>
+            <w:tcW w:w="3358" w:type="dxa"/>
+          </w:tcPr>
+          <w:p>
+            <w:r>
+              <w:t>In the first week the focus will be on starting the documentation:</w:t>
+            </w:r>
+          </w:p>
+          <w:p>
+            <w:pPr>
+              <w:pStyle w:val="ListParagraph"/>
+              <w:numPr>
+                <w:ilvl w:val="0"/>
+                <w:numId w:val="5"/>
+              </w:numPr>
+            </w:pPr>
+            <w:r>
+              <w:t>Creating Project plan</w:t>
+            </w:r>
+          </w:p>
+          <w:p>
+            <w:pPr>
+              <w:pStyle w:val="ListParagraph"/>
+              <w:numPr>
+                <w:ilvl w:val="0"/>
+                <w:numId w:val="5"/>
+              </w:numPr>
+            </w:pPr>
+            <w:r>
+              <w:t>Creating URS</w:t>
+            </w:r>
+          </w:p>
+          <w:p>
+            <w:pPr>
+              <w:pStyle w:val="ListParagraph"/>
+              <w:numPr>
+                <w:ilvl w:val="0"/>
+                <w:numId w:val="5"/>
+              </w:numPr>
+            </w:pPr>
+            <w:r>
+              <w:t>Creating UML</w:t>
             </w:r>
           </w:p>
         </w:tc>
@@ -1933,18 +2039,40 @@
           </w:tcPr>
           <w:p>
             <w:pPr>
-              <w:jc w:val="center"/>
-              <w:rPr>
-                <w:b/>
-                <w:bCs/>
-              </w:rPr>
-            </w:pPr>
-            <w:r>
-              <w:rPr>
-                <w:b/>
-                <w:bCs/>
-              </w:rPr>
-              <w:t>Deliverables</w:t>
+              <w:rPr>
+                <w:color w:val="FF0000"/>
+              </w:rPr>
+            </w:pPr>
+            <w:r>
+              <w:rPr>
+                <w:color w:val="FF0000"/>
+              </w:rPr>
+              <w:t>Deadline:</w:t>
+            </w:r>
+          </w:p>
+          <w:p>
+            <w:pPr>
+              <w:rPr>
+                <w:color w:val="FF0000"/>
+              </w:rPr>
+            </w:pPr>
+            <w:r>
+              <w:rPr>
+                <w:color w:val="FF0000"/>
+              </w:rPr>
+              <w:t>15.05.2022, 19:00</w:t>
+            </w:r>
+          </w:p>
+          <w:p>
+            <w:pPr>
+              <w:pStyle w:val="ListParagraph"/>
+              <w:numPr>
+                <w:ilvl w:val="0"/>
+                <w:numId w:val="6"/>
+              </w:numPr>
+            </w:pPr>
+            <w:r>
+              <w:t>First drafts of Project plan, URS, UML</w:t>
             </w:r>
           </w:p>
         </w:tc>
@@ -1952,7 +2080,7 @@
       <w:tr>
         <w:tc>
           <w:tcPr>
-            <w:tcW w:w="3116" w:type="dxa"/>
+            <w:tcW w:w="2875" w:type="dxa"/>
           </w:tcPr>
           <w:p>
             <w:pPr>
@@ -1967,7 +2095,7 @@
                 <w:b/>
                 <w:bCs/>
               </w:rPr>
-              <w:t>Week 12:</w:t>
+              <w:t>Week 13:</w:t>
             </w:r>
           </w:p>
           <w:p>
@@ -1975,15 +2103,102 @@
               <w:jc w:val="center"/>
             </w:pPr>
             <w:r>
-              <w:t>Project Plan</w:t>
-            </w:r>
-          </w:p>
-          <w:p>
-            <w:pPr>
-              <w:jc w:val="center"/>
-            </w:pPr>
-            <w:r>
-              <w:t>URS</w:t>
+              <w:t>Updating documentation and start of Implementation</w:t>
+            </w:r>
+          </w:p>
+        </w:tc>
+        <w:tc>
+          <w:tcPr>
+            <w:tcW w:w="3358" w:type="dxa"/>
+          </w:tcPr>
+          <w:p>
+            <w:r>
+              <w:t xml:space="preserve">This week the documentation will be </w:t>
+            </w:r>
+            <w:r>
+              <w:t>updated,</w:t>
+            </w:r>
+            <w:r>
+              <w:t xml:space="preserve"> </w:t>
+            </w:r>
+            <w:r>
+              <w:t>and implementation will be started based on tournament functionalities (CRUD operations of tournaments) and registering players in the web application.</w:t>
+            </w:r>
+          </w:p>
+          <w:p>
+            <w:pPr>
+              <w:pStyle w:val="ListParagraph"/>
+              <w:numPr>
+                <w:ilvl w:val="0"/>
+                <w:numId w:val="6"/>
+              </w:numPr>
+            </w:pPr>
+            <w:r>
+              <w:t>Updating URS</w:t>
+            </w:r>
+          </w:p>
+          <w:p>
+            <w:pPr>
+              <w:pStyle w:val="ListParagraph"/>
+              <w:numPr>
+                <w:ilvl w:val="0"/>
+                <w:numId w:val="6"/>
+              </w:numPr>
+            </w:pPr>
+            <w:r>
+              <w:t>Updating UML</w:t>
+            </w:r>
+          </w:p>
+          <w:p>
+            <w:pPr>
+              <w:pStyle w:val="ListParagraph"/>
+              <w:numPr>
+                <w:ilvl w:val="0"/>
+                <w:numId w:val="6"/>
+              </w:numPr>
+            </w:pPr>
+            <w:r>
+              <w:t>Creating Database</w:t>
+            </w:r>
+          </w:p>
+          <w:p>
+            <w:pPr>
+              <w:pStyle w:val="ListParagraph"/>
+              <w:numPr>
+                <w:ilvl w:val="0"/>
+                <w:numId w:val="6"/>
+              </w:numPr>
+            </w:pPr>
+            <w:r>
+              <w:t>Starting the implementation of the</w:t>
+            </w:r>
+            <w:r>
+              <w:t xml:space="preserve"> tournament functionality in the</w:t>
+            </w:r>
+            <w:r>
+              <w:t xml:space="preserve"> Desktop application</w:t>
+            </w:r>
+          </w:p>
+          <w:p>
+            <w:pPr>
+              <w:pStyle w:val="ListParagraph"/>
+              <w:numPr>
+                <w:ilvl w:val="0"/>
+                <w:numId w:val="6"/>
+              </w:numPr>
+            </w:pPr>
+            <w:r>
+              <w:t xml:space="preserve">Starting the implementation of the </w:t>
+            </w:r>
+            <w:r>
+              <w:t xml:space="preserve">user’s registering and log </w:t>
+            </w:r>
+            <w:r>
+              <w:lastRenderedPageBreak/>
+              <w:t xml:space="preserve">in functionality in the </w:t>
+            </w:r>
+            <w:r>
+              <w:t>web application</w:t>
             </w:r>
           </w:p>
         </w:tc>
@@ -1992,8 +2207,30 @@
             <w:tcW w:w="3117" w:type="dxa"/>
           </w:tcPr>
           <w:p>
-            <w:r>
-              <w:t>In the first week the focus will be on starting the documentation:</w:t>
+            <w:pPr>
+              <w:rPr>
+                <w:color w:val="FF0000"/>
+              </w:rPr>
+            </w:pPr>
+            <w:r>
+              <w:rPr>
+                <w:color w:val="FF0000"/>
+              </w:rPr>
+              <w:lastRenderedPageBreak/>
+              <w:t>Deadline:</w:t>
+            </w:r>
+          </w:p>
+          <w:p>
+            <w:pPr>
+              <w:rPr>
+                <w:color w:val="FF0000"/>
+              </w:rPr>
+            </w:pPr>
+            <w:r>
+              <w:rPr>
+                <w:color w:val="FF0000"/>
+              </w:rPr>
+              <w:t>22.05.2022, 19:00</w:t>
             </w:r>
           </w:p>
           <w:p>
@@ -2001,11 +2238,11 @@
               <w:pStyle w:val="ListParagraph"/>
               <w:numPr>
                 <w:ilvl w:val="0"/>
-                <w:numId w:val="5"/>
+                <w:numId w:val="10"/>
               </w:numPr>
             </w:pPr>
             <w:r>
-              <w:t>Creating Project plan</w:t>
+              <w:t xml:space="preserve">Updated URS, UML </w:t>
             </w:r>
           </w:p>
           <w:p>
@@ -2013,11 +2250,11 @@
               <w:pStyle w:val="ListParagraph"/>
               <w:numPr>
                 <w:ilvl w:val="0"/>
-                <w:numId w:val="5"/>
+                <w:numId w:val="10"/>
               </w:numPr>
             </w:pPr>
             <w:r>
-              <w:t>Creating URS</w:t>
+              <w:t>Created Database</w:t>
             </w:r>
           </w:p>
           <w:p>
@@ -2025,11 +2262,183 @@
               <w:pStyle w:val="ListParagraph"/>
               <w:numPr>
                 <w:ilvl w:val="0"/>
-                <w:numId w:val="5"/>
+                <w:numId w:val="10"/>
               </w:numPr>
             </w:pPr>
             <w:r>
-              <w:t>Creating UML</w:t>
+              <w:t>CRUD operation in the desktop application</w:t>
+            </w:r>
+          </w:p>
+          <w:p>
+            <w:pPr>
+              <w:pStyle w:val="ListParagraph"/>
+              <w:numPr>
+                <w:ilvl w:val="0"/>
+                <w:numId w:val="10"/>
+              </w:numPr>
+            </w:pPr>
+            <w:r>
+              <w:t>Register and log in in the web application</w:t>
+            </w:r>
+          </w:p>
+        </w:tc>
+      </w:tr>
+      <w:tr>
+        <w:tc>
+          <w:tcPr>
+            <w:tcW w:w="2875" w:type="dxa"/>
+          </w:tcPr>
+          <w:p>
+            <w:pPr>
+              <w:jc w:val="center"/>
+              <w:rPr>
+                <w:b/>
+                <w:bCs/>
+              </w:rPr>
+            </w:pPr>
+            <w:r>
+              <w:rPr>
+                <w:b/>
+                <w:bCs/>
+              </w:rPr>
+              <w:t>Week 14:</w:t>
+            </w:r>
+          </w:p>
+          <w:p>
+            <w:pPr>
+              <w:jc w:val="center"/>
+            </w:pPr>
+            <w:r>
+              <w:t>Updating documentation and continuing of Implementation</w:t>
+            </w:r>
+            <w:r>
+              <w:t>.</w:t>
+            </w:r>
+          </w:p>
+          <w:p>
+            <w:pPr>
+              <w:jc w:val="center"/>
+            </w:pPr>
+            <w:r>
+              <w:t>Creating Test plan.</w:t>
+            </w:r>
+          </w:p>
+        </w:tc>
+        <w:tc>
+          <w:tcPr>
+            <w:tcW w:w="3358" w:type="dxa"/>
+          </w:tcPr>
+          <w:p>
+            <w:r>
+              <w:t>Updating documentation based on feedback</w:t>
+            </w:r>
+            <w:r>
+              <w:t xml:space="preserve"> and new functionalities</w:t>
+            </w:r>
+            <w:r>
+              <w:t xml:space="preserve"> and </w:t>
+            </w:r>
+            <w:r>
+              <w:t>implementing new functionalities regarding the scheduling of tournaments and matches</w:t>
+            </w:r>
+            <w:r>
+              <w:t xml:space="preserve"> and registering of players in </w:t>
+            </w:r>
+            <w:r>
+              <w:t>matches</w:t>
+            </w:r>
+            <w:r>
+              <w:t xml:space="preserve"> in</w:t>
+            </w:r>
+            <w:r>
+              <w:t xml:space="preserve"> the software application</w:t>
+            </w:r>
+            <w:r>
+              <w:t xml:space="preserve"> and web application</w:t>
+            </w:r>
+            <w:r>
+              <w:t>.</w:t>
+            </w:r>
+          </w:p>
+          <w:p>
+            <w:pPr>
+              <w:pStyle w:val="ListParagraph"/>
+              <w:numPr>
+                <w:ilvl w:val="0"/>
+                <w:numId w:val="11"/>
+              </w:numPr>
+            </w:pPr>
+            <w:r>
+              <w:t>Updating URS</w:t>
+            </w:r>
+          </w:p>
+          <w:p>
+            <w:pPr>
+              <w:pStyle w:val="ListParagraph"/>
+              <w:numPr>
+                <w:ilvl w:val="0"/>
+                <w:numId w:val="11"/>
+              </w:numPr>
+            </w:pPr>
+            <w:r>
+              <w:t>Updating UML</w:t>
+            </w:r>
+          </w:p>
+          <w:p>
+            <w:pPr>
+              <w:pStyle w:val="ListParagraph"/>
+              <w:numPr>
+                <w:ilvl w:val="0"/>
+                <w:numId w:val="11"/>
+              </w:numPr>
+            </w:pPr>
+            <w:r>
+              <w:t xml:space="preserve">Starting </w:t>
+            </w:r>
+            <w:r>
+              <w:t>the implementation of</w:t>
+            </w:r>
+            <w:r>
+              <w:t xml:space="preserve"> scheduling in</w:t>
+            </w:r>
+            <w:r>
+              <w:t xml:space="preserve"> the Desktop application</w:t>
+            </w:r>
+          </w:p>
+          <w:p>
+            <w:pPr>
+              <w:pStyle w:val="ListParagraph"/>
+              <w:numPr>
+                <w:ilvl w:val="0"/>
+                <w:numId w:val="11"/>
+              </w:numPr>
+            </w:pPr>
+            <w:r>
+              <w:t xml:space="preserve">Starting of the </w:t>
+            </w:r>
+            <w:r>
+              <w:t xml:space="preserve">implementation </w:t>
+            </w:r>
+            <w:r>
+              <w:t>on calendar in</w:t>
+            </w:r>
+            <w:r>
+              <w:t xml:space="preserve"> the </w:t>
+            </w:r>
+            <w:r>
+              <w:t>web application</w:t>
+            </w:r>
+          </w:p>
+          <w:p>
+            <w:pPr>
+              <w:pStyle w:val="ListParagraph"/>
+              <w:numPr>
+                <w:ilvl w:val="0"/>
+                <w:numId w:val="11"/>
+              </w:numPr>
+            </w:pPr>
+            <w:r>
+              <w:t>Creating test plan</w:t>
             </w:r>
           </w:p>
         </w:tc>
@@ -2060,7 +2469,19 @@
               <w:rPr>
                 <w:color w:val="FF0000"/>
               </w:rPr>
-              <w:t>15.05.2022, 19:00</w:t>
+              <w:t>2</w:t>
+            </w:r>
+            <w:r>
+              <w:rPr>
+                <w:color w:val="FF0000"/>
+              </w:rPr>
+              <w:t>9</w:t>
+            </w:r>
+            <w:r>
+              <w:rPr>
+                <w:color w:val="FF0000"/>
+              </w:rPr>
+              <w:t>.05.2022, 19:00</w:t>
             </w:r>
           </w:p>
           <w:p>
@@ -2068,11 +2489,56 @@
               <w:pStyle w:val="ListParagraph"/>
               <w:numPr>
                 <w:ilvl w:val="0"/>
-                <w:numId w:val="6"/>
+                <w:numId w:val="10"/>
               </w:numPr>
             </w:pPr>
             <w:r>
-              <w:t>First drafts of Project plan, URS, UML</w:t>
+              <w:t xml:space="preserve">Updated URS, UML </w:t>
+            </w:r>
+          </w:p>
+          <w:p>
+            <w:pPr>
+              <w:pStyle w:val="ListParagraph"/>
+              <w:numPr>
+                <w:ilvl w:val="0"/>
+                <w:numId w:val="10"/>
+              </w:numPr>
+            </w:pPr>
+            <w:r>
+              <w:t>Scheduler in the desktop application</w:t>
+            </w:r>
+          </w:p>
+          <w:p>
+            <w:pPr>
+              <w:pStyle w:val="ListParagraph"/>
+              <w:numPr>
+                <w:ilvl w:val="0"/>
+                <w:numId w:val="10"/>
+              </w:numPr>
+            </w:pPr>
+            <w:r>
+              <w:t>Calendar</w:t>
+            </w:r>
+            <w:r>
+              <w:t>/schedule</w:t>
+            </w:r>
+            <w:r>
+              <w:t xml:space="preserve"> in the </w:t>
+            </w:r>
+            <w:r>
+              <w:t>web application</w:t>
+            </w:r>
+          </w:p>
+          <w:p>
+            <w:pPr>
+              <w:pStyle w:val="ListParagraph"/>
+              <w:numPr>
+                <w:ilvl w:val="0"/>
+                <w:numId w:val="10"/>
+              </w:numPr>
+            </w:pPr>
+            <w:r>
+              <w:t>Created Test plan</w:t>
             </w:r>
           </w:p>
         </w:tc>
@@ -2080,7 +2546,7 @@
       <w:tr>
         <w:tc>
           <w:tcPr>
-            <w:tcW w:w="3116" w:type="dxa"/>
+            <w:tcW w:w="2875" w:type="dxa"/>
           </w:tcPr>
           <w:p>
             <w:pPr>
@@ -2088,6 +2554,7 @@
               <w:rPr>
                 <w:b/>
                 <w:bCs/>
+                <w:lang w:val="bg-BG"/>
               </w:rPr>
             </w:pPr>
             <w:r>
@@ -2095,15 +2562,138 @@
                 <w:b/>
                 <w:bCs/>
               </w:rPr>
-              <w:t>Week 13:</w:t>
+              <w:t>Week 15:</w:t>
             </w:r>
           </w:p>
           <w:p>
             <w:pPr>
               <w:jc w:val="center"/>
-            </w:pPr>
-            <w:r>
-              <w:t>Updating documentation and start of Implementation</w:t>
+              <w:rPr>
+                <w:lang w:val="bg-BG"/>
+              </w:rPr>
+            </w:pPr>
+            <w:r>
+              <w:t>Finishing documentation and Implementation</w:t>
+            </w:r>
+            <w:r>
+              <w:rPr>
+                <w:lang w:val="bg-BG"/>
+              </w:rPr>
+              <w:t>.</w:t>
+            </w:r>
+          </w:p>
+          <w:p>
+            <w:pPr>
+              <w:jc w:val="center"/>
+            </w:pPr>
+            <w:r>
+              <w:t>Updating Test plan</w:t>
+            </w:r>
+          </w:p>
+        </w:tc>
+        <w:tc>
+          <w:tcPr>
+            <w:tcW w:w="3358" w:type="dxa"/>
+          </w:tcPr>
+          <w:p>
+            <w:r>
+              <w:t>Updating</w:t>
+            </w:r>
+            <w:r>
+              <w:t xml:space="preserve"> documentation </w:t>
+            </w:r>
+            <w:r>
+              <w:t xml:space="preserve">with the last functionalities </w:t>
+            </w:r>
+            <w:r>
+              <w:t xml:space="preserve">and </w:t>
+            </w:r>
+            <w:r>
+              <w:t xml:space="preserve">implementing them in the </w:t>
+            </w:r>
+            <w:r>
+              <w:t>software application</w:t>
+            </w:r>
+            <w:r>
+              <w:t xml:space="preserve"> and web application</w:t>
+            </w:r>
+            <w:r>
+              <w:t>.</w:t>
+            </w:r>
+            <w:r>
+              <w:t xml:space="preserve"> Updating Test report based on feedback and new Use Cases</w:t>
+            </w:r>
+            <w:r>
+              <w:t>.</w:t>
+            </w:r>
+          </w:p>
+          <w:p>
+            <w:pPr>
+              <w:pStyle w:val="ListParagraph"/>
+              <w:numPr>
+                <w:ilvl w:val="0"/>
+                <w:numId w:val="10"/>
+              </w:numPr>
+            </w:pPr>
+            <w:r>
+              <w:t>Finishing URS</w:t>
+            </w:r>
+          </w:p>
+          <w:p>
+            <w:pPr>
+              <w:pStyle w:val="ListParagraph"/>
+              <w:numPr>
+                <w:ilvl w:val="0"/>
+                <w:numId w:val="10"/>
+              </w:numPr>
+            </w:pPr>
+            <w:r>
+              <w:t>Finishing UML diagram</w:t>
+            </w:r>
+          </w:p>
+          <w:p>
+            <w:pPr>
+              <w:pStyle w:val="ListParagraph"/>
+              <w:numPr>
+                <w:ilvl w:val="0"/>
+                <w:numId w:val="10"/>
+              </w:numPr>
+            </w:pPr>
+            <w:r>
+              <w:t>Finalizing desktop application</w:t>
+            </w:r>
+            <w:r>
+              <w:t xml:space="preserve"> – registering results of games, ranking players in tournament</w:t>
+            </w:r>
+          </w:p>
+          <w:p>
+            <w:pPr>
+              <w:pStyle w:val="ListParagraph"/>
+              <w:numPr>
+                <w:ilvl w:val="0"/>
+                <w:numId w:val="10"/>
+              </w:numPr>
+            </w:pPr>
+            <w:r>
+              <w:t>Finalizing web application</w:t>
+            </w:r>
+            <w:r>
+              <w:t xml:space="preserve"> – adding profile page, adding a way to see results of matches</w:t>
+            </w:r>
+          </w:p>
+          <w:p>
+            <w:pPr>
+              <w:pStyle w:val="ListParagraph"/>
+              <w:numPr>
+                <w:ilvl w:val="0"/>
+                <w:numId w:val="10"/>
+              </w:numPr>
+            </w:pPr>
+            <w:r>
+              <w:t xml:space="preserve">Creating Test </w:t>
+            </w:r>
+            <w:r>
+              <w:t>plan</w:t>
             </w:r>
           </w:p>
         </w:tc>
@@ -2112,20 +2702,47 @@
             <w:tcW w:w="3117" w:type="dxa"/>
           </w:tcPr>
           <w:p>
-            <w:r>
-              <w:t>This week the documentation will be updated base</w:t>
-            </w:r>
-            <w:r>
-              <w:t>d</w:t>
-            </w:r>
-            <w:r>
-              <w:t xml:space="preserve"> on feedback and implementation of the </w:t>
-            </w:r>
-            <w:r>
-              <w:t>software</w:t>
-            </w:r>
-            <w:r>
-              <w:t xml:space="preserve"> application will be started.</w:t>
+            <w:pPr>
+              <w:rPr>
+                <w:color w:val="FF0000"/>
+              </w:rPr>
+            </w:pPr>
+            <w:r>
+              <w:rPr>
+                <w:color w:val="FF0000"/>
+              </w:rPr>
+              <w:t>Deadline:</w:t>
+            </w:r>
+          </w:p>
+          <w:p>
+            <w:pPr>
+              <w:rPr>
+                <w:color w:val="FF0000"/>
+              </w:rPr>
+            </w:pPr>
+            <w:r>
+              <w:rPr>
+                <w:color w:val="FF0000"/>
+              </w:rPr>
+              <w:t>05</w:t>
+            </w:r>
+            <w:r>
+              <w:rPr>
+                <w:color w:val="FF0000"/>
+              </w:rPr>
+              <w:t>.0</w:t>
+            </w:r>
+            <w:r>
+              <w:rPr>
+                <w:color w:val="FF0000"/>
+              </w:rPr>
+              <w:t>6</w:t>
+            </w:r>
+            <w:r>
+              <w:rPr>
+                <w:color w:val="FF0000"/>
+              </w:rPr>
+              <w:t>.2022, 19:00</w:t>
             </w:r>
           </w:p>
           <w:p>
@@ -2133,11 +2750,11 @@
               <w:pStyle w:val="ListParagraph"/>
               <w:numPr>
                 <w:ilvl w:val="0"/>
-                <w:numId w:val="6"/>
+                <w:numId w:val="12"/>
               </w:numPr>
             </w:pPr>
             <w:r>
-              <w:t>Updating URS</w:t>
+              <w:t>Final version of URS, UML</w:t>
             </w:r>
           </w:p>
           <w:p>
@@ -2145,11 +2762,11 @@
               <w:pStyle w:val="ListParagraph"/>
               <w:numPr>
                 <w:ilvl w:val="0"/>
-                <w:numId w:val="6"/>
+                <w:numId w:val="12"/>
               </w:numPr>
             </w:pPr>
             <w:r>
-              <w:t>Updating Project plan</w:t>
+              <w:t>Finalized desktop and web application</w:t>
             </w:r>
           </w:p>
           <w:p>
@@ -2157,102 +2774,17 @@
               <w:pStyle w:val="ListParagraph"/>
               <w:numPr>
                 <w:ilvl w:val="0"/>
-                <w:numId w:val="6"/>
+                <w:numId w:val="12"/>
               </w:numPr>
             </w:pPr>
             <w:r>
-              <w:t>Updating UML</w:t>
-            </w:r>
-          </w:p>
-          <w:p>
-            <w:pPr>
-              <w:pStyle w:val="ListParagraph"/>
-              <w:numPr>
-                <w:ilvl w:val="0"/>
-                <w:numId w:val="6"/>
-              </w:numPr>
-            </w:pPr>
-            <w:r>
-              <w:t>Creating Database</w:t>
-            </w:r>
-          </w:p>
-          <w:p>
-            <w:pPr>
-              <w:pStyle w:val="ListParagraph"/>
-              <w:numPr>
-                <w:ilvl w:val="0"/>
-                <w:numId w:val="6"/>
-              </w:numPr>
-            </w:pPr>
-            <w:r>
-              <w:t>Starting the implementation of the Desktop application</w:t>
-            </w:r>
-          </w:p>
-          <w:p>
-            <w:pPr>
-              <w:pStyle w:val="ListParagraph"/>
-              <w:numPr>
-                <w:ilvl w:val="0"/>
-                <w:numId w:val="6"/>
-              </w:numPr>
-            </w:pPr>
-            <w:r>
-              <w:t>Starting the implementation of the web application</w:t>
-            </w:r>
-          </w:p>
-        </w:tc>
-        <w:tc>
-          <w:tcPr>
-            <w:tcW w:w="3117" w:type="dxa"/>
-          </w:tcPr>
-          <w:p>
-            <w:pPr>
-              <w:rPr>
-                <w:color w:val="FF0000"/>
-              </w:rPr>
-            </w:pPr>
-            <w:r>
-              <w:rPr>
-                <w:color w:val="FF0000"/>
-              </w:rPr>
-              <w:t>Deadline:</w:t>
-            </w:r>
-          </w:p>
-          <w:p>
-            <w:pPr>
-              <w:rPr>
-                <w:color w:val="FF0000"/>
-              </w:rPr>
-            </w:pPr>
-            <w:r>
-              <w:rPr>
-                <w:color w:val="FF0000"/>
-              </w:rPr>
-              <w:t>22.05.2022, 19:00</w:t>
-            </w:r>
-          </w:p>
-          <w:p>
-            <w:pPr>
-              <w:pStyle w:val="ListParagraph"/>
-              <w:numPr>
-                <w:ilvl w:val="0"/>
-                <w:numId w:val="10"/>
-              </w:numPr>
-            </w:pPr>
-            <w:r>
-              <w:t xml:space="preserve">Updated URS, project plan, UML </w:t>
-            </w:r>
-          </w:p>
-          <w:p>
-            <w:pPr>
-              <w:pStyle w:val="ListParagraph"/>
-              <w:numPr>
-                <w:ilvl w:val="0"/>
-                <w:numId w:val="10"/>
-              </w:numPr>
-            </w:pPr>
-            <w:r>
-              <w:t>Created Database</w:t>
+              <w:t>Updated</w:t>
+            </w:r>
+            <w:r>
+              <w:t xml:space="preserve"> Test </w:t>
+            </w:r>
+            <w:r>
+              <w:t>plan</w:t>
             </w:r>
           </w:p>
         </w:tc>
@@ -2260,7 +2792,7 @@
       <w:tr>
         <w:tc>
           <w:tcPr>
-            <w:tcW w:w="3116" w:type="dxa"/>
+            <w:tcW w:w="2875" w:type="dxa"/>
           </w:tcPr>
           <w:p>
             <w:pPr>
@@ -2275,8 +2807,7 @@
                 <w:b/>
                 <w:bCs/>
               </w:rPr>
-              <w:lastRenderedPageBreak/>
-              <w:t>Week 14:</w:t>
+              <w:t>Week 16:</w:t>
             </w:r>
           </w:p>
           <w:p>
@@ -2284,400 +2815,13 @@
               <w:jc w:val="center"/>
             </w:pPr>
             <w:r>
-              <w:t>Updating documentation and continuing of Implementation</w:t>
+              <w:t>Software presentation</w:t>
             </w:r>
           </w:p>
         </w:tc>
         <w:tc>
           <w:tcPr>
-            <w:tcW w:w="3117" w:type="dxa"/>
-          </w:tcPr>
-          <w:p>
-            <w:r>
-              <w:t>Updating documentation based on feedback and continuing of the implementation of the software application.</w:t>
-            </w:r>
-          </w:p>
-          <w:p>
-            <w:pPr>
-              <w:pStyle w:val="ListParagraph"/>
-              <w:numPr>
-                <w:ilvl w:val="0"/>
-                <w:numId w:val="11"/>
-              </w:numPr>
-            </w:pPr>
-            <w:r>
-              <w:t>Updating URS</w:t>
-            </w:r>
-          </w:p>
-          <w:p>
-            <w:pPr>
-              <w:pStyle w:val="ListParagraph"/>
-              <w:numPr>
-                <w:ilvl w:val="0"/>
-                <w:numId w:val="11"/>
-              </w:numPr>
-            </w:pPr>
-            <w:r>
-              <w:t>Updating Project plan</w:t>
-            </w:r>
-          </w:p>
-          <w:p>
-            <w:pPr>
-              <w:pStyle w:val="ListParagraph"/>
-              <w:numPr>
-                <w:ilvl w:val="0"/>
-                <w:numId w:val="11"/>
-              </w:numPr>
-            </w:pPr>
-            <w:r>
-              <w:t>Updating UML</w:t>
-            </w:r>
-          </w:p>
-          <w:p>
-            <w:pPr>
-              <w:pStyle w:val="ListParagraph"/>
-              <w:numPr>
-                <w:ilvl w:val="0"/>
-                <w:numId w:val="11"/>
-              </w:numPr>
-            </w:pPr>
-            <w:r>
-              <w:t>Continuing the implementation of the Desktop application</w:t>
-            </w:r>
-          </w:p>
-          <w:p>
-            <w:pPr>
-              <w:pStyle w:val="ListParagraph"/>
-              <w:numPr>
-                <w:ilvl w:val="0"/>
-                <w:numId w:val="11"/>
-              </w:numPr>
-            </w:pPr>
-            <w:r>
-              <w:t xml:space="preserve">Continuing the implementation of the </w:t>
-            </w:r>
-            <w:r>
-              <w:t>web application</w:t>
-            </w:r>
-          </w:p>
-        </w:tc>
-        <w:tc>
-          <w:tcPr>
-            <w:tcW w:w="3117" w:type="dxa"/>
-          </w:tcPr>
-          <w:p>
-            <w:pPr>
-              <w:rPr>
-                <w:color w:val="FF0000"/>
-              </w:rPr>
-            </w:pPr>
-            <w:r>
-              <w:rPr>
-                <w:color w:val="FF0000"/>
-              </w:rPr>
-              <w:t>Deadline:</w:t>
-            </w:r>
-          </w:p>
-          <w:p>
-            <w:pPr>
-              <w:rPr>
-                <w:color w:val="FF0000"/>
-              </w:rPr>
-            </w:pPr>
-            <w:r>
-              <w:rPr>
-                <w:color w:val="FF0000"/>
-              </w:rPr>
-              <w:t>2</w:t>
-            </w:r>
-            <w:r>
-              <w:rPr>
-                <w:color w:val="FF0000"/>
-              </w:rPr>
-              <w:t>9</w:t>
-            </w:r>
-            <w:r>
-              <w:rPr>
-                <w:color w:val="FF0000"/>
-              </w:rPr>
-              <w:t>.05.2022, 19:00</w:t>
-            </w:r>
-          </w:p>
-          <w:p>
-            <w:pPr>
-              <w:pStyle w:val="ListParagraph"/>
-              <w:numPr>
-                <w:ilvl w:val="0"/>
-                <w:numId w:val="10"/>
-              </w:numPr>
-            </w:pPr>
-            <w:r>
-              <w:t xml:space="preserve">Updated URS, project plan, UML </w:t>
-            </w:r>
-          </w:p>
-        </w:tc>
-      </w:tr>
-      <w:tr>
-        <w:tc>
-          <w:tcPr>
-            <w:tcW w:w="3116" w:type="dxa"/>
-          </w:tcPr>
-          <w:p>
-            <w:pPr>
-              <w:jc w:val="center"/>
-              <w:rPr>
-                <w:b/>
-                <w:bCs/>
-                <w:lang w:val="bg-BG"/>
-              </w:rPr>
-            </w:pPr>
-            <w:r>
-              <w:rPr>
-                <w:b/>
-                <w:bCs/>
-              </w:rPr>
-              <w:t>Week 15:</w:t>
-            </w:r>
-          </w:p>
-          <w:p>
-            <w:pPr>
-              <w:jc w:val="center"/>
-              <w:rPr>
-                <w:lang w:val="bg-BG"/>
-              </w:rPr>
-            </w:pPr>
-            <w:r>
-              <w:t>Finishing documentation and Implementation</w:t>
-            </w:r>
-            <w:r>
-              <w:rPr>
-                <w:lang w:val="bg-BG"/>
-              </w:rPr>
-              <w:t>.</w:t>
-            </w:r>
-          </w:p>
-          <w:p>
-            <w:pPr>
-              <w:jc w:val="center"/>
-            </w:pPr>
-            <w:r>
-              <w:t xml:space="preserve">Creating Test </w:t>
-            </w:r>
-            <w:r>
-              <w:t>plan</w:t>
-            </w:r>
-            <w:r>
-              <w:t>.</w:t>
-            </w:r>
-          </w:p>
-        </w:tc>
-        <w:tc>
-          <w:tcPr>
-            <w:tcW w:w="3117" w:type="dxa"/>
-          </w:tcPr>
-          <w:p>
-            <w:r>
-              <w:t>Finishing touches to the documentation and finalizing software application. Creating test report.</w:t>
-            </w:r>
-          </w:p>
-          <w:p>
-            <w:pPr>
-              <w:pStyle w:val="ListParagraph"/>
-              <w:numPr>
-                <w:ilvl w:val="0"/>
-                <w:numId w:val="10"/>
-              </w:numPr>
-            </w:pPr>
-            <w:r>
-              <w:t>Finishing URS</w:t>
-            </w:r>
-          </w:p>
-          <w:p>
-            <w:pPr>
-              <w:pStyle w:val="ListParagraph"/>
-              <w:numPr>
-                <w:ilvl w:val="0"/>
-                <w:numId w:val="10"/>
-              </w:numPr>
-            </w:pPr>
-            <w:r>
-              <w:t>Finishing Project plan</w:t>
-            </w:r>
-          </w:p>
-          <w:p>
-            <w:pPr>
-              <w:pStyle w:val="ListParagraph"/>
-              <w:numPr>
-                <w:ilvl w:val="0"/>
-                <w:numId w:val="10"/>
-              </w:numPr>
-            </w:pPr>
-            <w:r>
-              <w:t>Finishing UML diagram</w:t>
-            </w:r>
-          </w:p>
-          <w:p>
-            <w:pPr>
-              <w:pStyle w:val="ListParagraph"/>
-              <w:numPr>
-                <w:ilvl w:val="0"/>
-                <w:numId w:val="10"/>
-              </w:numPr>
-            </w:pPr>
-            <w:r>
-              <w:t>Finalizing desktop application</w:t>
-            </w:r>
-          </w:p>
-          <w:p>
-            <w:pPr>
-              <w:pStyle w:val="ListParagraph"/>
-              <w:numPr>
-                <w:ilvl w:val="0"/>
-                <w:numId w:val="10"/>
-              </w:numPr>
-            </w:pPr>
-            <w:r>
-              <w:t>Finalizing web application</w:t>
-            </w:r>
-          </w:p>
-          <w:p>
-            <w:pPr>
-              <w:pStyle w:val="ListParagraph"/>
-              <w:numPr>
-                <w:ilvl w:val="0"/>
-                <w:numId w:val="10"/>
-              </w:numPr>
-            </w:pPr>
-            <w:r>
-              <w:t xml:space="preserve">Creating Test </w:t>
-            </w:r>
-            <w:r>
-              <w:t>plan</w:t>
-            </w:r>
-          </w:p>
-        </w:tc>
-        <w:tc>
-          <w:tcPr>
-            <w:tcW w:w="3117" w:type="dxa"/>
-          </w:tcPr>
-          <w:p>
-            <w:pPr>
-              <w:rPr>
-                <w:color w:val="FF0000"/>
-              </w:rPr>
-            </w:pPr>
-            <w:r>
-              <w:rPr>
-                <w:color w:val="FF0000"/>
-              </w:rPr>
-              <w:t>Deadline:</w:t>
-            </w:r>
-          </w:p>
-          <w:p>
-            <w:pPr>
-              <w:rPr>
-                <w:color w:val="FF0000"/>
-              </w:rPr>
-            </w:pPr>
-            <w:r>
-              <w:rPr>
-                <w:color w:val="FF0000"/>
-              </w:rPr>
-              <w:t>05</w:t>
-            </w:r>
-            <w:r>
-              <w:rPr>
-                <w:color w:val="FF0000"/>
-              </w:rPr>
-              <w:t>.0</w:t>
-            </w:r>
-            <w:r>
-              <w:rPr>
-                <w:color w:val="FF0000"/>
-              </w:rPr>
-              <w:t>6</w:t>
-            </w:r>
-            <w:r>
-              <w:rPr>
-                <w:color w:val="FF0000"/>
-              </w:rPr>
-              <w:t>.2022, 19:00</w:t>
-            </w:r>
-          </w:p>
-          <w:p>
-            <w:pPr>
-              <w:pStyle w:val="ListParagraph"/>
-              <w:numPr>
-                <w:ilvl w:val="0"/>
-                <w:numId w:val="12"/>
-              </w:numPr>
-            </w:pPr>
-            <w:r>
-              <w:t>Final version of URS, project plan, UML</w:t>
-            </w:r>
-          </w:p>
-          <w:p>
-            <w:pPr>
-              <w:pStyle w:val="ListParagraph"/>
-              <w:numPr>
-                <w:ilvl w:val="0"/>
-                <w:numId w:val="12"/>
-              </w:numPr>
-            </w:pPr>
-            <w:r>
-              <w:t>Finalized desktop and web application</w:t>
-            </w:r>
-          </w:p>
-          <w:p>
-            <w:pPr>
-              <w:pStyle w:val="ListParagraph"/>
-              <w:numPr>
-                <w:ilvl w:val="0"/>
-                <w:numId w:val="12"/>
-              </w:numPr>
-            </w:pPr>
-            <w:r>
-              <w:t xml:space="preserve">Created Test </w:t>
-            </w:r>
-            <w:r>
-              <w:t>plan</w:t>
-            </w:r>
-          </w:p>
-        </w:tc>
-      </w:tr>
-      <w:tr>
-        <w:tc>
-          <w:tcPr>
-            <w:tcW w:w="3116" w:type="dxa"/>
-          </w:tcPr>
-          <w:p>
-            <w:pPr>
-              <w:jc w:val="center"/>
-              <w:rPr>
-                <w:b/>
-                <w:bCs/>
-              </w:rPr>
-            </w:pPr>
-            <w:r>
-              <w:rPr>
-                <w:b/>
-                <w:bCs/>
-              </w:rPr>
-              <w:t>Week 16:</w:t>
-            </w:r>
-          </w:p>
-          <w:p>
-            <w:pPr>
-              <w:jc w:val="center"/>
-            </w:pPr>
-            <w:r>
-              <w:t>Software presentation</w:t>
-            </w:r>
-          </w:p>
-        </w:tc>
-        <w:tc>
-          <w:tcPr>
-            <w:tcW w:w="3117" w:type="dxa"/>
+            <w:tcW w:w="3358" w:type="dxa"/>
           </w:tcPr>
           <w:p>
             <w:r>
@@ -5297,6 +5441,7 @@
     <w:rsid w:val="00730008"/>
     <w:rsid w:val="00785015"/>
     <w:rsid w:val="00BA7FA7"/>
+    <w:rsid w:val="00DF7921"/>
     <w:rsid w:val="00EC0816"/>
   </w:rsids>
   <m:mathPr>

</xml_diff>